<commit_message>
Modified the report a little bit.
</commit_message>
<xml_diff>
--- a/TP2/TP2-Rapport.docx
+++ b/TP2/TP2-Rapport.docx
@@ -1,6 +1,6 @@
 
 <file path=word/document.xml><?xml version="1.0" encoding="utf-8"?>
-<w:document xmlns:wpc="http://schemas.microsoft.com/office/word/2010/wordprocessingCanvas" xmlns:mc="http://schemas.openxmlformats.org/markup-compatibility/2006" xmlns:o="urn:schemas-microsoft-com:office:office" xmlns:r="http://schemas.openxmlformats.org/officeDocument/2006/relationships" xmlns:m="http://schemas.openxmlformats.org/officeDocument/2006/math" xmlns:v="urn:schemas-microsoft-com:vml" xmlns:wp14="http://schemas.microsoft.com/office/word/2010/wordprocessingDrawing" xmlns:wp="http://schemas.openxmlformats.org/drawingml/2006/wordprocessingDrawing" xmlns:w10="urn:schemas-microsoft-com:office:word" xmlns:w="http://schemas.openxmlformats.org/wordprocessingml/2006/main" xmlns:w14="http://schemas.microsoft.com/office/word/2010/wordml" xmlns:w15="http://schemas.microsoft.com/office/word/2012/wordml" xmlns:wpg="http://schemas.microsoft.com/office/word/2010/wordprocessingGroup" xmlns:wpi="http://schemas.microsoft.com/office/word/2010/wordprocessingInk" xmlns:wne="http://schemas.microsoft.com/office/word/2006/wordml" xmlns:wps="http://schemas.microsoft.com/office/word/2010/wordprocessingShape" mc:Ignorable="w14 w15 wp14">
+<w:document xmlns:wpc="http://schemas.microsoft.com/office/word/2010/wordprocessingCanvas" xmlns:cx="http://schemas.microsoft.com/office/drawing/2014/chartex" xmlns:cx1="http://schemas.microsoft.com/office/drawing/2015/9/8/chartex" xmlns:cx2="http://schemas.microsoft.com/office/drawing/2015/10/21/chartex" xmlns:cx3="http://schemas.microsoft.com/office/drawing/2016/5/9/chartex" xmlns:cx4="http://schemas.microsoft.com/office/drawing/2016/5/10/chartex" xmlns:cx5="http://schemas.microsoft.com/office/drawing/2016/5/11/chartex" xmlns:cx6="http://schemas.microsoft.com/office/drawing/2016/5/12/chartex" xmlns:cx7="http://schemas.microsoft.com/office/drawing/2016/5/13/chartex" xmlns:cx8="http://schemas.microsoft.com/office/drawing/2016/5/14/chartex" xmlns:mc="http://schemas.openxmlformats.org/markup-compatibility/2006" xmlns:aink="http://schemas.microsoft.com/office/drawing/2016/ink" xmlns:am3d="http://schemas.microsoft.com/office/drawing/2017/model3d" xmlns:o="urn:schemas-microsoft-com:office:office" xmlns:r="http://schemas.openxmlformats.org/officeDocument/2006/relationships" xmlns:m="http://schemas.openxmlformats.org/officeDocument/2006/math" xmlns:v="urn:schemas-microsoft-com:vml" xmlns:wp14="http://schemas.microsoft.com/office/word/2010/wordprocessingDrawing" xmlns:wp="http://schemas.openxmlformats.org/drawingml/2006/wordprocessingDrawing" xmlns:w10="urn:schemas-microsoft-com:office:word" xmlns:w="http://schemas.openxmlformats.org/wordprocessingml/2006/main" xmlns:w14="http://schemas.microsoft.com/office/word/2010/wordml" xmlns:w15="http://schemas.microsoft.com/office/word/2012/wordml" xmlns:w16cid="http://schemas.microsoft.com/office/word/2016/wordml/cid" xmlns:w16se="http://schemas.microsoft.com/office/word/2015/wordml/symex" xmlns:wpg="http://schemas.microsoft.com/office/word/2010/wordprocessingGroup" xmlns:wpi="http://schemas.microsoft.com/office/word/2010/wordprocessingInk" xmlns:wne="http://schemas.microsoft.com/office/word/2006/wordml" xmlns:wps="http://schemas.microsoft.com/office/word/2010/wordprocessingShape" mc:Ignorable="w14 w15 w16se w16cid wp14">
   <w:body>
     <w:p>
       <w:pPr>
@@ -233,29 +233,7 @@
           <w:szCs w:val="36"/>
           <w:lang w:val="en-CA"/>
         </w:rPr>
-        <w:t xml:space="preserve">Bilal </w:t>
-      </w:r>
-      <w:proofErr w:type="spellStart"/>
-      <w:r>
-        <w:rPr>
-          <w:rFonts w:ascii="Times New Roman" w:eastAsia="Times New Roman" w:hAnsi="Times New Roman" w:cs="Times New Roman"/>
-          <w:i/>
-          <w:sz w:val="36"/>
-          <w:szCs w:val="36"/>
-          <w:lang w:val="en-CA"/>
-        </w:rPr>
-        <w:t>Itani</w:t>
-      </w:r>
-      <w:proofErr w:type="spellEnd"/>
-      <w:r>
-        <w:rPr>
-          <w:rFonts w:ascii="Times New Roman" w:eastAsia="Times New Roman" w:hAnsi="Times New Roman" w:cs="Times New Roman"/>
-          <w:i/>
-          <w:sz w:val="36"/>
-          <w:szCs w:val="36"/>
-          <w:lang w:val="en-CA"/>
-        </w:rPr>
-        <w:t xml:space="preserve">, </w:t>
+        <w:t xml:space="preserve">Bilal Itani, </w:t>
       </w:r>
       <w:r>
         <w:rPr>
@@ -301,7 +279,6 @@
           <w:lang w:val="en-CA"/>
         </w:rPr>
       </w:pPr>
-      <w:proofErr w:type="spellStart"/>
       <w:r>
         <w:rPr>
           <w:rFonts w:ascii="Times New Roman" w:eastAsia="Times New Roman" w:hAnsi="Times New Roman" w:cs="Times New Roman"/>
@@ -310,18 +287,7 @@
           <w:szCs w:val="36"/>
           <w:lang w:val="en-CA"/>
         </w:rPr>
-        <w:t>Xiangyi</w:t>
-      </w:r>
-      <w:proofErr w:type="spellEnd"/>
-      <w:r>
-        <w:rPr>
-          <w:rFonts w:ascii="Times New Roman" w:eastAsia="Times New Roman" w:hAnsi="Times New Roman" w:cs="Times New Roman"/>
-          <w:i/>
-          <w:sz w:val="36"/>
-          <w:szCs w:val="36"/>
-          <w:lang w:val="en-CA"/>
-        </w:rPr>
-        <w:t xml:space="preserve"> Zhang, </w:t>
+        <w:t xml:space="preserve">Xiangyi Zhang, </w:t>
       </w:r>
       <w:r>
         <w:rPr>
@@ -375,51 +341,7 @@
           <w:szCs w:val="36"/>
           <w:lang w:val="en-CA"/>
         </w:rPr>
-        <w:t xml:space="preserve">Mohammed </w:t>
-      </w:r>
-      <w:proofErr w:type="spellStart"/>
-      <w:r>
-        <w:rPr>
-          <w:rFonts w:ascii="Times New Roman" w:eastAsia="Times New Roman" w:hAnsi="Times New Roman" w:cs="Times New Roman"/>
-          <w:i/>
-          <w:sz w:val="36"/>
-          <w:szCs w:val="36"/>
-          <w:lang w:val="en-CA"/>
-        </w:rPr>
-        <w:t>Seddik</w:t>
-      </w:r>
-      <w:proofErr w:type="spellEnd"/>
-      <w:r>
-        <w:rPr>
-          <w:rFonts w:ascii="Times New Roman" w:eastAsia="Times New Roman" w:hAnsi="Times New Roman" w:cs="Times New Roman"/>
-          <w:i/>
-          <w:sz w:val="36"/>
-          <w:szCs w:val="36"/>
-          <w:lang w:val="en-CA"/>
-        </w:rPr>
-        <w:t xml:space="preserve"> Ben-</w:t>
-      </w:r>
-      <w:proofErr w:type="spellStart"/>
-      <w:r>
-        <w:rPr>
-          <w:rFonts w:ascii="Times New Roman" w:eastAsia="Times New Roman" w:hAnsi="Times New Roman" w:cs="Times New Roman"/>
-          <w:i/>
-          <w:sz w:val="36"/>
-          <w:szCs w:val="36"/>
-          <w:lang w:val="en-CA"/>
-        </w:rPr>
-        <w:t>Yahia</w:t>
-      </w:r>
-      <w:proofErr w:type="spellEnd"/>
-      <w:r>
-        <w:rPr>
-          <w:rFonts w:ascii="Times New Roman" w:eastAsia="Times New Roman" w:hAnsi="Times New Roman" w:cs="Times New Roman"/>
-          <w:i/>
-          <w:sz w:val="36"/>
-          <w:szCs w:val="36"/>
-          <w:lang w:val="en-CA"/>
-        </w:rPr>
-        <w:t xml:space="preserve">, </w:t>
+        <w:t xml:space="preserve">Mohammed Seddik Ben-Yahia, </w:t>
       </w:r>
       <w:r>
         <w:rPr>
@@ -562,7 +484,7 @@
     </w:p>
     <w:p>
       <w:pPr>
-        <w:pStyle w:val="Titre1"/>
+        <w:pStyle w:val="Heading1"/>
         <w:spacing w:line="240" w:lineRule="auto"/>
         <w:contextualSpacing w:val="0"/>
         <w:jc w:val="both"/>
@@ -595,26 +517,25 @@
     </w:p>
     <w:sdt>
       <w:sdtPr>
+        <w:rPr>
+          <w:rFonts w:ascii="Arial" w:eastAsia="Arial" w:hAnsi="Arial" w:cs="Arial"/>
+          <w:b w:val="0"/>
+          <w:bCs w:val="0"/>
+          <w:noProof w:val="0"/>
+          <w:sz w:val="22"/>
+          <w:szCs w:val="22"/>
+        </w:rPr>
         <w:id w:val="1943026519"/>
         <w:docPartObj>
           <w:docPartGallery w:val="Table of Contents"/>
           <w:docPartUnique/>
         </w:docPartObj>
       </w:sdtPr>
-      <w:sdtEndPr>
-        <w:rPr>
-          <w:rFonts w:ascii="Arial" w:eastAsia="Arial" w:hAnsi="Arial" w:cs="Arial"/>
-          <w:b w:val="0"/>
-          <w:bCs w:val="0"/>
-          <w:noProof w:val="0"/>
-          <w:sz w:val="22"/>
-          <w:szCs w:val="22"/>
-        </w:rPr>
-      </w:sdtEndPr>
+      <w:sdtEndPr/>
       <w:sdtContent>
         <w:p>
           <w:pPr>
-            <w:pStyle w:val="TM1"/>
+            <w:pStyle w:val="TOC1"/>
             <w:rPr>
               <w:rFonts w:eastAsiaTheme="minorEastAsia"/>
               <w:sz w:val="22"/>
@@ -633,7 +554,7 @@
           <w:hyperlink w:anchor="_Toc529657400" w:history="1">
             <w:r>
               <w:rPr>
-                <w:rStyle w:val="Lienhypertexte"/>
+                <w:rStyle w:val="Hyperlink"/>
               </w:rPr>
               <w:t>Exercice 1 : Détective</w:t>
             </w:r>
@@ -682,7 +603,7 @@
         </w:p>
         <w:p>
           <w:pPr>
-            <w:pStyle w:val="TM1"/>
+            <w:pStyle w:val="TOC1"/>
             <w:rPr>
               <w:rFonts w:eastAsiaTheme="minorEastAsia"/>
               <w:sz w:val="22"/>
@@ -692,7 +613,7 @@
           <w:hyperlink w:anchor="_Toc529657401" w:history="1">
             <w:r>
               <w:rPr>
-                <w:rStyle w:val="Lienhypertexte"/>
+                <w:rStyle w:val="Hyperlink"/>
               </w:rPr>
               <w:t>Exercice 2 : Round-Robin</w:t>
             </w:r>
@@ -741,7 +662,7 @@
         </w:p>
         <w:p>
           <w:pPr>
-            <w:pStyle w:val="TM2"/>
+            <w:pStyle w:val="TOC2"/>
             <w:tabs>
               <w:tab w:val="right" w:pos="9350"/>
             </w:tabs>
@@ -753,7 +674,7 @@
           <w:hyperlink w:anchor="_Toc529657402" w:history="1">
             <w:r>
               <w:rPr>
-                <w:rStyle w:val="Lienhypertexte"/>
+                <w:rStyle w:val="Hyperlink"/>
                 <w:rFonts w:asciiTheme="majorBidi" w:hAnsiTheme="majorBidi" w:cstheme="majorBidi"/>
                 <w:noProof/>
               </w:rPr>
@@ -818,7 +739,7 @@
         </w:p>
         <w:p>
           <w:pPr>
-            <w:pStyle w:val="TM2"/>
+            <w:pStyle w:val="TOC2"/>
             <w:tabs>
               <w:tab w:val="right" w:pos="9350"/>
             </w:tabs>
@@ -830,7 +751,7 @@
           <w:hyperlink w:anchor="_Toc529657403" w:history="1">
             <w:r>
               <w:rPr>
-                <w:rStyle w:val="Lienhypertexte"/>
+                <w:rStyle w:val="Hyperlink"/>
                 <w:rFonts w:asciiTheme="majorBidi" w:hAnsiTheme="majorBidi" w:cstheme="majorBidi"/>
                 <w:noProof/>
               </w:rPr>
@@ -895,7 +816,7 @@
         </w:p>
         <w:p>
           <w:pPr>
-            <w:pStyle w:val="TM2"/>
+            <w:pStyle w:val="TOC2"/>
             <w:tabs>
               <w:tab w:val="right" w:pos="9350"/>
             </w:tabs>
@@ -907,7 +828,7 @@
           <w:hyperlink w:anchor="_Toc529657404" w:history="1">
             <w:r>
               <w:rPr>
-                <w:rStyle w:val="Lienhypertexte"/>
+                <w:rStyle w:val="Hyperlink"/>
                 <w:rFonts w:asciiTheme="majorBidi" w:hAnsiTheme="majorBidi" w:cstheme="majorBidi"/>
                 <w:noProof/>
               </w:rPr>
@@ -972,7 +893,7 @@
         </w:p>
         <w:p>
           <w:pPr>
-            <w:pStyle w:val="TM1"/>
+            <w:pStyle w:val="TOC1"/>
             <w:rPr>
               <w:rFonts w:eastAsiaTheme="minorEastAsia"/>
               <w:sz w:val="22"/>
@@ -982,7 +903,7 @@
           <w:hyperlink w:anchor="_Toc529657405" w:history="1">
             <w:r>
               <w:rPr>
-                <w:rStyle w:val="Lienhypertexte"/>
+                <w:rStyle w:val="Hyperlink"/>
               </w:rPr>
               <w:t>Bonus</w:t>
             </w:r>
@@ -1031,7 +952,7 @@
         </w:p>
         <w:p>
           <w:pPr>
-            <w:pStyle w:val="TM2"/>
+            <w:pStyle w:val="TOC2"/>
             <w:tabs>
               <w:tab w:val="right" w:pos="9350"/>
             </w:tabs>
@@ -1043,7 +964,7 @@
           <w:hyperlink w:anchor="_Toc529657406" w:history="1">
             <w:r>
               <w:rPr>
-                <w:rStyle w:val="Lienhypertexte"/>
+                <w:rStyle w:val="Hyperlink"/>
                 <w:rFonts w:asciiTheme="majorBidi" w:hAnsiTheme="majorBidi" w:cstheme="majorBidi"/>
                 <w:noProof/>
               </w:rPr>
@@ -1108,7 +1029,7 @@
         </w:p>
         <w:p>
           <w:pPr>
-            <w:pStyle w:val="TM2"/>
+            <w:pStyle w:val="TOC2"/>
             <w:tabs>
               <w:tab w:val="right" w:pos="9350"/>
             </w:tabs>
@@ -1120,7 +1041,7 @@
           <w:hyperlink w:anchor="_Toc529657407" w:history="1">
             <w:r>
               <w:rPr>
-                <w:rStyle w:val="Lienhypertexte"/>
+                <w:rStyle w:val="Hyperlink"/>
                 <w:rFonts w:asciiTheme="majorBidi" w:hAnsiTheme="majorBidi" w:cstheme="majorBidi"/>
                 <w:noProof/>
               </w:rPr>
@@ -1185,7 +1106,7 @@
         </w:p>
         <w:p>
           <w:pPr>
-            <w:pStyle w:val="TM1"/>
+            <w:pStyle w:val="TOC1"/>
             <w:rPr>
               <w:rFonts w:eastAsiaTheme="minorEastAsia"/>
               <w:sz w:val="22"/>
@@ -1195,7 +1116,7 @@
           <w:hyperlink w:anchor="_Toc529657408" w:history="1">
             <w:r>
               <w:rPr>
-                <w:rStyle w:val="Lienhypertexte"/>
+                <w:rStyle w:val="Hyperlink"/>
               </w:rPr>
               <w:t>Exercice 3 : Cours à prendre</w:t>
             </w:r>
@@ -1244,7 +1165,7 @@
         </w:p>
         <w:p>
           <w:pPr>
-            <w:pStyle w:val="TM2"/>
+            <w:pStyle w:val="TOC2"/>
             <w:tabs>
               <w:tab w:val="right" w:pos="9350"/>
             </w:tabs>
@@ -1256,7 +1177,7 @@
           <w:hyperlink w:anchor="_Toc529657409" w:history="1">
             <w:r>
               <w:rPr>
-                <w:rStyle w:val="Lienhypertexte"/>
+                <w:rStyle w:val="Hyperlink"/>
                 <w:rFonts w:asciiTheme="majorBidi" w:eastAsia="Times New Roman" w:hAnsiTheme="majorBidi" w:cstheme="majorBidi"/>
                 <w:noProof/>
               </w:rPr>
@@ -1321,7 +1242,7 @@
         </w:p>
         <w:p>
           <w:pPr>
-            <w:pStyle w:val="TM2"/>
+            <w:pStyle w:val="TOC2"/>
             <w:tabs>
               <w:tab w:val="right" w:pos="9350"/>
             </w:tabs>
@@ -1333,7 +1254,7 @@
           <w:hyperlink w:anchor="_Toc529657410" w:history="1">
             <w:r>
               <w:rPr>
-                <w:rStyle w:val="Lienhypertexte"/>
+                <w:rStyle w:val="Hyperlink"/>
                 <w:rFonts w:asciiTheme="majorBidi" w:eastAsia="Times New Roman" w:hAnsiTheme="majorBidi" w:cstheme="majorBidi"/>
                 <w:noProof/>
               </w:rPr>
@@ -1398,7 +1319,7 @@
         </w:p>
         <w:p>
           <w:pPr>
-            <w:pStyle w:val="TM1"/>
+            <w:pStyle w:val="TOC1"/>
           </w:pPr>
           <w:hyperlink w:anchor="_Toc529657411" w:history="1">
             <w:r>
@@ -1449,7 +1370,7 @@
         </w:p>
         <w:p>
           <w:pPr>
-            <w:pStyle w:val="TM2"/>
+            <w:pStyle w:val="TOC2"/>
             <w:tabs>
               <w:tab w:val="right" w:pos="9350"/>
             </w:tabs>
@@ -1461,7 +1382,7 @@
           <w:hyperlink w:anchor="_Toc529657412" w:history="1">
             <w:r>
               <w:rPr>
-                <w:rStyle w:val="Lienhypertexte"/>
+                <w:rStyle w:val="Hyperlink"/>
                 <w:rFonts w:asciiTheme="majorBidi" w:eastAsia="Times New Roman" w:hAnsiTheme="majorBidi" w:cstheme="majorBidi"/>
                 <w:noProof/>
               </w:rPr>
@@ -1526,7 +1447,7 @@
         </w:p>
         <w:p>
           <w:pPr>
-            <w:pStyle w:val="TM2"/>
+            <w:pStyle w:val="TOC2"/>
             <w:tabs>
               <w:tab w:val="right" w:pos="9350"/>
             </w:tabs>
@@ -1538,7 +1459,7 @@
           <w:hyperlink w:anchor="_Toc529657413" w:history="1">
             <w:r>
               <w:rPr>
-                <w:rStyle w:val="Lienhypertexte"/>
+                <w:rStyle w:val="Hyperlink"/>
                 <w:rFonts w:asciiTheme="majorBidi" w:eastAsia="Times New Roman" w:hAnsiTheme="majorBidi" w:cstheme="majorBidi"/>
                 <w:noProof/>
               </w:rPr>
@@ -1650,7 +1571,7 @@
     </w:p>
     <w:p>
       <w:pPr>
-        <w:pStyle w:val="Titre1"/>
+        <w:pStyle w:val="Heading1"/>
         <w:spacing w:line="240" w:lineRule="auto"/>
         <w:contextualSpacing w:val="0"/>
         <w:jc w:val="both"/>
@@ -1789,7 +1710,7 @@
     </w:p>
     <w:tbl>
       <w:tblPr>
-        <w:tblStyle w:val="TableauGrille4-Accentuation1"/>
+        <w:tblStyle w:val="GridTable4-Accent1"/>
         <w:tblW w:w="9360" w:type="dxa"/>
         <w:tblLayout w:type="fixed"/>
         <w:tblLook w:val="04A0" w:firstRow="1" w:lastRow="0" w:firstColumn="1" w:lastColumn="0" w:noHBand="0" w:noVBand="1"/>
@@ -3241,7 +3162,7 @@
     </w:p>
     <w:p>
       <w:pPr>
-        <w:pStyle w:val="Titre1"/>
+        <w:pStyle w:val="Heading1"/>
         <w:spacing w:before="0" w:line="240" w:lineRule="auto"/>
         <w:contextualSpacing w:val="0"/>
         <w:jc w:val="both"/>
@@ -3281,7 +3202,7 @@
     </w:p>
     <w:p>
       <w:pPr>
-        <w:pStyle w:val="Titre2"/>
+        <w:pStyle w:val="Heading2"/>
         <w:spacing w:before="0" w:line="240" w:lineRule="auto"/>
         <w:rPr>
           <w:rFonts w:asciiTheme="majorBidi" w:hAnsiTheme="majorBidi" w:cstheme="majorBidi"/>
@@ -3323,7 +3244,6 @@
         </w:rPr>
         <w:t xml:space="preserve">Concernant le tournoi Round-Robin et afin de mettre en place un calendrier des matches de chacun des N-1 tours, nous avons utilisé un modèle basé sur un tableau (appelé </w:t>
       </w:r>
-      <w:proofErr w:type="spellStart"/>
       <w:r>
         <w:rPr>
           <w:rFonts w:ascii="Times New Roman" w:eastAsia="Times New Roman" w:hAnsi="Times New Roman" w:cs="Times New Roman"/>
@@ -3334,7 +3254,6 @@
         </w:rPr>
         <w:t>calendar</w:t>
       </w:r>
-      <w:proofErr w:type="spellEnd"/>
       <w:r>
         <w:rPr>
           <w:rFonts w:ascii="Times New Roman" w:eastAsia="Times New Roman" w:hAnsi="Times New Roman" w:cs="Times New Roman"/>
@@ -3359,7 +3278,6 @@
         </w:rPr>
         <w:t xml:space="preserve"> </w:t>
       </w:r>
-      <w:proofErr w:type="spellStart"/>
       <w:r>
         <w:rPr>
           <w:rFonts w:ascii="Times New Roman" w:eastAsia="Times New Roman" w:hAnsi="Times New Roman" w:cs="Times New Roman"/>
@@ -3370,7 +3288,6 @@
         </w:rPr>
         <w:t>nbTeams</w:t>
       </w:r>
-      <w:proofErr w:type="spellEnd"/>
       <w:r>
         <w:rPr>
           <w:rFonts w:ascii="Times New Roman" w:eastAsia="Times New Roman" w:hAnsi="Times New Roman" w:cs="Times New Roman"/>
@@ -3395,7 +3312,6 @@
         </w:rPr>
         <w:t xml:space="preserve"> </w:t>
       </w:r>
-      <w:proofErr w:type="spellStart"/>
       <w:r>
         <w:rPr>
           <w:rFonts w:ascii="Times New Roman" w:eastAsia="Times New Roman" w:hAnsi="Times New Roman" w:cs="Times New Roman"/>
@@ -3406,7 +3322,6 @@
         </w:rPr>
         <w:t>nbRounds</w:t>
       </w:r>
-      <w:proofErr w:type="spellEnd"/>
       <w:r>
         <w:rPr>
           <w:rFonts w:ascii="Times New Roman" w:eastAsia="Times New Roman" w:hAnsi="Times New Roman" w:cs="Times New Roman"/>
@@ -3423,7 +3338,6 @@
         </w:rPr>
         <w:t xml:space="preserve"> et </w:t>
       </w:r>
-      <w:proofErr w:type="spellStart"/>
       <w:r>
         <w:rPr>
           <w:rFonts w:ascii="Times New Roman" w:eastAsia="Times New Roman" w:hAnsi="Times New Roman" w:cs="Times New Roman"/>
@@ -3434,7 +3348,6 @@
         </w:rPr>
         <w:t>pv</w:t>
       </w:r>
-      <w:proofErr w:type="spellEnd"/>
       <w:r>
         <w:rPr>
           <w:rFonts w:ascii="Times New Roman" w:eastAsia="Times New Roman" w:hAnsi="Times New Roman" w:cs="Times New Roman"/>
@@ -3451,7 +3364,6 @@
         </w:rPr>
         <w:t xml:space="preserve">qui est un tableau de dimension </w:t>
       </w:r>
-      <w:proofErr w:type="spellStart"/>
       <w:r>
         <w:rPr>
           <w:rFonts w:ascii="Times New Roman" w:eastAsia="Times New Roman" w:hAnsi="Times New Roman" w:cs="Times New Roman"/>
@@ -3462,7 +3374,6 @@
         </w:rPr>
         <w:t>nbTeams</w:t>
       </w:r>
-      <w:proofErr w:type="spellEnd"/>
       <w:r>
         <w:rPr>
           <w:rFonts w:ascii="Times New Roman" w:eastAsia="Times New Roman" w:hAnsi="Times New Roman" w:cs="Times New Roman"/>
@@ -3473,7 +3384,6 @@
         </w:rPr>
         <w:t xml:space="preserve"> * </w:t>
       </w:r>
-      <w:proofErr w:type="spellStart"/>
       <w:r>
         <w:rPr>
           <w:rFonts w:ascii="Times New Roman" w:eastAsia="Times New Roman" w:hAnsi="Times New Roman" w:cs="Times New Roman"/>
@@ -3484,7 +3394,6 @@
         </w:rPr>
         <w:t>nbTeams</w:t>
       </w:r>
-      <w:proofErr w:type="spellEnd"/>
       <w:r>
         <w:rPr>
           <w:rFonts w:ascii="Times New Roman" w:eastAsia="Times New Roman" w:hAnsi="Times New Roman" w:cs="Times New Roman"/>
@@ -3709,7 +3618,6 @@
         </w:rPr>
         <w:t xml:space="preserve">, alors </w:t>
       </w:r>
-      <w:proofErr w:type="spellStart"/>
       <w:r>
         <w:rPr>
           <w:rFonts w:ascii="Times New Roman" w:eastAsia="Times New Roman" w:hAnsi="Times New Roman" w:cs="Times New Roman"/>
@@ -3720,7 +3628,6 @@
         </w:rPr>
         <w:t>j</w:t>
       </w:r>
-      <w:proofErr w:type="spellEnd"/>
       <w:r>
         <w:rPr>
           <w:rFonts w:ascii="Times New Roman" w:eastAsia="Times New Roman" w:hAnsi="Times New Roman" w:cs="Times New Roman"/>
@@ -3805,7 +3712,7 @@
     </w:p>
     <w:p>
       <w:pPr>
-        <w:pStyle w:val="Titre2"/>
+        <w:pStyle w:val="Heading2"/>
         <w:spacing w:before="0" w:line="240" w:lineRule="auto"/>
         <w:rPr>
           <w:rFonts w:asciiTheme="majorBidi" w:hAnsiTheme="majorBidi" w:cstheme="majorBidi"/>
@@ -4198,7 +4105,7 @@
     </w:p>
     <w:p>
       <w:pPr>
-        <w:pStyle w:val="Titre2"/>
+        <w:pStyle w:val="Heading2"/>
         <w:spacing w:before="0" w:line="240" w:lineRule="auto"/>
         <w:rPr>
           <w:rFonts w:asciiTheme="majorBidi" w:hAnsiTheme="majorBidi" w:cstheme="majorBidi"/>
@@ -4435,39 +4342,7 @@
           <w:sz w:val="24"/>
           <w:szCs w:val="24"/>
         </w:rPr>
-        <w:t xml:space="preserve"> </w:t>
-      </w:r>
-      <w:r>
-        <w:rPr>
-          <w:rFonts w:ascii="Times New Roman" w:eastAsia="Times New Roman" w:hAnsi="Times New Roman" w:cs="Times New Roman"/>
-          <w:sz w:val="24"/>
-          <w:szCs w:val="24"/>
-        </w:rPr>
-        <w:t>Une si grande différence peut être expliquée par le fait qu’avant l</w:t>
-      </w:r>
-      <w:r>
-        <w:rPr>
-          <w:rFonts w:ascii="Times New Roman" w:eastAsia="Times New Roman" w:hAnsi="Times New Roman" w:cs="Times New Roman"/>
-          <w:sz w:val="24"/>
-          <w:szCs w:val="24"/>
-        </w:rPr>
-        <w:t xml:space="preserve">’ajoute de la contrainte redondante </w:t>
-      </w:r>
-      <w:r>
-        <w:rPr>
-          <w:rFonts w:ascii="Times New Roman" w:eastAsia="Times New Roman" w:hAnsi="Times New Roman" w:cs="Times New Roman"/>
-          <w:sz w:val="24"/>
-          <w:szCs w:val="24"/>
-        </w:rPr>
-        <w:t xml:space="preserve">et </w:t>
-      </w:r>
-      <w:r>
-        <w:rPr>
-          <w:rFonts w:ascii="Times New Roman" w:eastAsia="Times New Roman" w:hAnsi="Times New Roman" w:cs="Times New Roman"/>
-          <w:sz w:val="24"/>
-          <w:szCs w:val="24"/>
-        </w:rPr>
-        <w:t>à cause</w:t>
+        <w:t xml:space="preserve"> Une si grande différence peut être expliquée par le fait qu’avant l’ajoute de la contrainte redondante et à cause</w:t>
       </w:r>
       <w:r>
         <w:rPr>
@@ -4515,15 +4390,7 @@
           <w:sz w:val="24"/>
           <w:szCs w:val="24"/>
         </w:rPr>
-        <w:t>lourdi</w:t>
-      </w:r>
-      <w:r>
-        <w:rPr>
-          <w:rFonts w:ascii="Times New Roman" w:eastAsia="Times New Roman" w:hAnsi="Times New Roman" w:cs="Times New Roman"/>
-          <w:sz w:val="24"/>
-          <w:szCs w:val="24"/>
-        </w:rPr>
-        <w:t xml:space="preserve"> la charge de calcul de</w:t>
+        <w:t>lourdi la charge de calcul de</w:t>
       </w:r>
       <w:r>
         <w:rPr>
@@ -4578,7 +4445,7 @@
     </w:p>
     <w:p>
       <w:pPr>
-        <w:pStyle w:val="Titre1"/>
+        <w:pStyle w:val="Heading1"/>
         <w:spacing w:before="0" w:line="240" w:lineRule="auto"/>
         <w:rPr>
           <w:rFonts w:ascii="Times New Roman" w:eastAsia="Times New Roman" w:hAnsi="Times New Roman" w:cs="Times New Roman"/>
@@ -4600,7 +4467,7 @@
     </w:p>
     <w:p>
       <w:pPr>
-        <w:pStyle w:val="Titre2"/>
+        <w:pStyle w:val="Heading2"/>
         <w:spacing w:before="0" w:line="240" w:lineRule="auto"/>
         <w:rPr>
           <w:rFonts w:asciiTheme="majorBidi" w:hAnsiTheme="majorBidi" w:cstheme="majorBidi"/>
@@ -4640,17 +4507,8 @@
           <w:sz w:val="24"/>
           <w:szCs w:val="24"/>
         </w:rPr>
-        <w:t>À afin de faire respecter l’exigence du nombre de matchs à domicile/à l’extérieur, nous avons utilisé la</w:t>
-      </w:r>
-      <w:r>
-        <w:rPr>
-          <w:rFonts w:asciiTheme="majorBidi" w:hAnsiTheme="majorBidi" w:cstheme="majorBidi"/>
-          <w:sz w:val="24"/>
-          <w:szCs w:val="24"/>
-        </w:rPr>
-        <w:t xml:space="preserve"> contrainte globale ''</w:t>
-      </w:r>
-      <w:proofErr w:type="spellStart"/>
+        <w:t>À afin de faire respecter l’exigence du nombre de matchs à domicile/à l’extérieur, nous avons utilisé la contrainte globale ''</w:t>
+      </w:r>
       <w:r>
         <w:rPr>
           <w:rFonts w:asciiTheme="majorBidi" w:hAnsiTheme="majorBidi" w:cstheme="majorBidi"/>
@@ -4661,54 +4519,13 @@
         </w:rPr>
         <w:t>at_least</w:t>
       </w:r>
-      <w:proofErr w:type="spellEnd"/>
       <w:r>
         <w:rPr>
           <w:rFonts w:asciiTheme="majorBidi" w:hAnsiTheme="majorBidi" w:cstheme="majorBidi"/>
           <w:sz w:val="24"/>
           <w:szCs w:val="24"/>
         </w:rPr>
-        <w:t>''</w:t>
-      </w:r>
-      <w:r>
-        <w:rPr>
-          <w:rFonts w:asciiTheme="majorBidi" w:hAnsiTheme="majorBidi" w:cstheme="majorBidi"/>
-          <w:sz w:val="24"/>
-          <w:szCs w:val="24"/>
-        </w:rPr>
-        <w:t xml:space="preserve">. </w:t>
-      </w:r>
-      <w:r>
-        <w:rPr>
-          <w:rFonts w:asciiTheme="majorBidi" w:hAnsiTheme="majorBidi" w:cstheme="majorBidi"/>
-          <w:sz w:val="24"/>
-          <w:szCs w:val="24"/>
-        </w:rPr>
-        <w:t>Cette dernière, prend</w:t>
-      </w:r>
-      <w:r>
-        <w:rPr>
-          <w:rFonts w:asciiTheme="majorBidi" w:hAnsiTheme="majorBidi" w:cstheme="majorBidi"/>
-          <w:sz w:val="24"/>
-          <w:szCs w:val="24"/>
-        </w:rPr>
-        <w:t xml:space="preserve"> trois </w:t>
-      </w:r>
-      <w:r>
-        <w:rPr>
-          <w:rFonts w:asciiTheme="majorBidi" w:hAnsiTheme="majorBidi" w:cstheme="majorBidi"/>
-          <w:sz w:val="24"/>
-          <w:szCs w:val="24"/>
-        </w:rPr>
-        <w:t>arguments et se lit comme suit :</w:t>
-      </w:r>
-      <w:r>
-        <w:rPr>
-          <w:rFonts w:asciiTheme="majorBidi" w:hAnsiTheme="majorBidi" w:cstheme="majorBidi"/>
-          <w:sz w:val="24"/>
-          <w:szCs w:val="24"/>
-        </w:rPr>
-        <w:t xml:space="preserve"> </w:t>
+        <w:t xml:space="preserve">''. Cette dernière, prend trois arguments et se lit comme suit : </w:t>
       </w:r>
       <w:r>
         <w:rPr>
@@ -4762,7 +4579,7 @@
           <w:sz w:val="24"/>
           <w:szCs w:val="24"/>
         </w:rPr>
-        <w:t xml:space="preserve"> </w:t>
+        <w:t xml:space="preserve"> x </w:t>
       </w:r>
       <w:r>
         <w:rPr>
@@ -4770,7 +4587,7 @@
           <w:sz w:val="24"/>
           <w:szCs w:val="24"/>
         </w:rPr>
-        <w:t xml:space="preserve">x </w:t>
+        <w:t>pren</w:t>
       </w:r>
       <w:r>
         <w:rPr>
@@ -4778,39 +4595,7 @@
           <w:sz w:val="24"/>
           <w:szCs w:val="24"/>
         </w:rPr>
-        <w:t>pren</w:t>
-      </w:r>
-      <w:r>
-        <w:rPr>
-          <w:rFonts w:asciiTheme="majorBidi" w:hAnsiTheme="majorBidi" w:cstheme="majorBidi"/>
-          <w:sz w:val="24"/>
-          <w:szCs w:val="24"/>
-        </w:rPr>
-        <w:t>nent</w:t>
-      </w:r>
-      <w:r>
-        <w:rPr>
-          <w:rFonts w:asciiTheme="majorBidi" w:hAnsiTheme="majorBidi" w:cstheme="majorBidi"/>
-          <w:sz w:val="24"/>
-          <w:szCs w:val="24"/>
-        </w:rPr>
-        <w:t xml:space="preserve"> </w:t>
-      </w:r>
-      <w:r>
-        <w:rPr>
-          <w:rFonts w:asciiTheme="majorBidi" w:hAnsiTheme="majorBidi" w:cstheme="majorBidi"/>
-          <w:sz w:val="24"/>
-          <w:szCs w:val="24"/>
-        </w:rPr>
-        <w:t>une</w:t>
-      </w:r>
-      <w:r>
-        <w:rPr>
-          <w:rFonts w:asciiTheme="majorBidi" w:hAnsiTheme="majorBidi" w:cstheme="majorBidi"/>
-          <w:sz w:val="24"/>
-          <w:szCs w:val="24"/>
-        </w:rPr>
-        <w:t xml:space="preserve"> </w:t>
+        <w:t xml:space="preserve">nent une </w:t>
       </w:r>
       <w:r>
         <w:rPr>
@@ -4884,15 +4669,7 @@
           <w:sz w:val="24"/>
           <w:szCs w:val="24"/>
         </w:rPr>
-        <w:t>(au moins)</w:t>
-      </w:r>
-      <w:r>
-        <w:rPr>
-          <w:rFonts w:asciiTheme="majorBidi" w:hAnsiTheme="majorBidi" w:cstheme="majorBidi"/>
-          <w:sz w:val="24"/>
-          <w:szCs w:val="24"/>
-        </w:rPr>
-        <w:t xml:space="preserve"> </w:t>
+        <w:t xml:space="preserve">(au moins) </w:t>
       </w:r>
       <w:r>
         <w:rPr>
@@ -4932,7 +4709,7 @@
     </w:p>
     <w:p>
       <w:pPr>
-        <w:pStyle w:val="Titre2"/>
+        <w:pStyle w:val="Heading2"/>
         <w:spacing w:before="0" w:line="240" w:lineRule="auto"/>
         <w:rPr>
           <w:rFonts w:asciiTheme="majorBidi" w:hAnsiTheme="majorBidi" w:cstheme="majorBidi"/>
@@ -5058,7 +4835,7 @@
     </w:p>
     <w:p>
       <w:pPr>
-        <w:pStyle w:val="Titre1"/>
+        <w:pStyle w:val="Heading1"/>
         <w:spacing w:before="0" w:line="240" w:lineRule="auto"/>
         <w:contextualSpacing w:val="0"/>
         <w:jc w:val="both"/>
@@ -5253,7 +5030,7 @@
     </w:p>
     <w:p>
       <w:pPr>
-        <w:pStyle w:val="Titre2"/>
+        <w:pStyle w:val="Heading2"/>
         <w:spacing w:before="0" w:line="240" w:lineRule="auto"/>
         <w:contextualSpacing w:val="0"/>
         <w:jc w:val="both"/>
@@ -5291,59 +5068,13 @@
           <w:szCs w:val="24"/>
         </w:rPr>
       </w:pPr>
-      <w:proofErr w:type="spellStart"/>
       <w:r>
         <w:rPr>
           <w:rFonts w:ascii="Cardo" w:eastAsia="Cardo" w:hAnsi="Cardo" w:cs="Cardo"/>
           <w:sz w:val="24"/>
           <w:szCs w:val="24"/>
         </w:rPr>
-        <w:t>f_</w:t>
-      </w:r>
-      <w:proofErr w:type="gramStart"/>
-      <w:r>
-        <w:rPr>
-          <w:rFonts w:ascii="Cardo" w:eastAsia="Cardo" w:hAnsi="Cardo" w:cs="Cardo"/>
-          <w:sz w:val="24"/>
-          <w:szCs w:val="24"/>
-        </w:rPr>
-        <w:t>corequisite</w:t>
-      </w:r>
-      <w:proofErr w:type="spellEnd"/>
-      <w:r>
-        <w:rPr>
-          <w:rFonts w:ascii="Cardo" w:eastAsia="Cardo" w:hAnsi="Cardo" w:cs="Cardo"/>
-          <w:sz w:val="24"/>
-          <w:szCs w:val="24"/>
-        </w:rPr>
-        <w:t>(</w:t>
-      </w:r>
-      <w:proofErr w:type="gramEnd"/>
-      <w:r>
-        <w:rPr>
-          <w:rFonts w:ascii="Cardo" w:eastAsia="Cardo" w:hAnsi="Cardo" w:cs="Cardo"/>
-          <w:sz w:val="24"/>
-          <w:szCs w:val="24"/>
-        </w:rPr>
-        <w:t xml:space="preserve">B,A) → </w:t>
-      </w:r>
-      <w:proofErr w:type="spellStart"/>
-      <w:r>
-        <w:rPr>
-          <w:rFonts w:ascii="Cardo" w:eastAsia="Cardo" w:hAnsi="Cardo" w:cs="Cardo"/>
-          <w:sz w:val="24"/>
-          <w:szCs w:val="24"/>
-        </w:rPr>
-        <w:t>corequisite</w:t>
-      </w:r>
-      <w:proofErr w:type="spellEnd"/>
-      <w:r>
-        <w:rPr>
-          <w:rFonts w:ascii="Cardo" w:eastAsia="Cardo" w:hAnsi="Cardo" w:cs="Cardo"/>
-          <w:sz w:val="24"/>
-          <w:szCs w:val="24"/>
-        </w:rPr>
-        <w:t>(A,B)</w:t>
+        <w:t>f_corequisite(B,A) → corequisite(A,B)</w:t>
       </w:r>
     </w:p>
     <w:p>
@@ -5359,77 +5090,13 @@
           <w:szCs w:val="24"/>
         </w:rPr>
       </w:pPr>
-      <w:proofErr w:type="spellStart"/>
       <w:r>
         <w:rPr>
           <w:rFonts w:ascii="Cardo" w:eastAsia="Cardo" w:hAnsi="Cardo" w:cs="Cardo"/>
           <w:sz w:val="24"/>
           <w:szCs w:val="24"/>
         </w:rPr>
-        <w:t>f_</w:t>
-      </w:r>
-      <w:proofErr w:type="gramStart"/>
-      <w:r>
-        <w:rPr>
-          <w:rFonts w:ascii="Cardo" w:eastAsia="Cardo" w:hAnsi="Cardo" w:cs="Cardo"/>
-          <w:sz w:val="24"/>
-          <w:szCs w:val="24"/>
-        </w:rPr>
-        <w:t>corequisite</w:t>
-      </w:r>
-      <w:proofErr w:type="spellEnd"/>
-      <w:r>
-        <w:rPr>
-          <w:rFonts w:ascii="Cardo" w:eastAsia="Cardo" w:hAnsi="Cardo" w:cs="Cardo"/>
-          <w:sz w:val="24"/>
-          <w:szCs w:val="24"/>
-        </w:rPr>
-        <w:t>(</w:t>
-      </w:r>
-      <w:proofErr w:type="gramEnd"/>
-      <w:r>
-        <w:rPr>
-          <w:rFonts w:ascii="Cardo" w:eastAsia="Cardo" w:hAnsi="Cardo" w:cs="Cardo"/>
-          <w:sz w:val="24"/>
-          <w:szCs w:val="24"/>
-        </w:rPr>
-        <w:t xml:space="preserve">A, X), </w:t>
-      </w:r>
-      <w:proofErr w:type="spellStart"/>
-      <w:r>
-        <w:rPr>
-          <w:rFonts w:ascii="Cardo" w:eastAsia="Cardo" w:hAnsi="Cardo" w:cs="Cardo"/>
-          <w:sz w:val="24"/>
-          <w:szCs w:val="24"/>
-        </w:rPr>
-        <w:t>corequisite</w:t>
-      </w:r>
-      <w:proofErr w:type="spellEnd"/>
-      <w:r>
-        <w:rPr>
-          <w:rFonts w:ascii="Cardo" w:eastAsia="Cardo" w:hAnsi="Cardo" w:cs="Cardo"/>
-          <w:sz w:val="24"/>
-          <w:szCs w:val="24"/>
-        </w:rPr>
-        <w:t xml:space="preserve">(X,B) → </w:t>
-      </w:r>
-      <w:proofErr w:type="spellStart"/>
-      <w:r>
-        <w:rPr>
-          <w:rFonts w:ascii="Cardo" w:eastAsia="Cardo" w:hAnsi="Cardo" w:cs="Cardo"/>
-          <w:sz w:val="24"/>
-          <w:szCs w:val="24"/>
-        </w:rPr>
-        <w:t>corequisite</w:t>
-      </w:r>
-      <w:proofErr w:type="spellEnd"/>
-      <w:r>
-        <w:rPr>
-          <w:rFonts w:ascii="Cardo" w:eastAsia="Cardo" w:hAnsi="Cardo" w:cs="Cardo"/>
-          <w:sz w:val="24"/>
-          <w:szCs w:val="24"/>
-        </w:rPr>
-        <w:t>(A,B)</w:t>
+        <w:t>f_corequisite(A, X), corequisite(X,B) → corequisite(A,B)</w:t>
       </w:r>
     </w:p>
     <w:p>
@@ -5445,69 +5112,13 @@
           <w:szCs w:val="24"/>
         </w:rPr>
       </w:pPr>
-      <w:proofErr w:type="spellStart"/>
-      <w:proofErr w:type="gramStart"/>
       <w:r>
         <w:rPr>
           <w:rFonts w:ascii="Cardo" w:eastAsia="Cardo" w:hAnsi="Cardo" w:cs="Cardo"/>
           <w:sz w:val="24"/>
           <w:szCs w:val="24"/>
         </w:rPr>
-        <w:t>requisite</w:t>
-      </w:r>
-      <w:proofErr w:type="spellEnd"/>
-      <w:r>
-        <w:rPr>
-          <w:rFonts w:ascii="Cardo" w:eastAsia="Cardo" w:hAnsi="Cardo" w:cs="Cardo"/>
-          <w:sz w:val="24"/>
-          <w:szCs w:val="24"/>
-        </w:rPr>
-        <w:t>(</w:t>
-      </w:r>
-      <w:proofErr w:type="gramEnd"/>
-      <w:r>
-        <w:rPr>
-          <w:rFonts w:ascii="Cardo" w:eastAsia="Cardo" w:hAnsi="Cardo" w:cs="Cardo"/>
-          <w:sz w:val="24"/>
-          <w:szCs w:val="24"/>
-        </w:rPr>
-        <w:t xml:space="preserve">A,X), </w:t>
-      </w:r>
-      <w:proofErr w:type="spellStart"/>
-      <w:r>
-        <w:rPr>
-          <w:rFonts w:ascii="Cardo" w:eastAsia="Cardo" w:hAnsi="Cardo" w:cs="Cardo"/>
-          <w:sz w:val="24"/>
-          <w:szCs w:val="24"/>
-        </w:rPr>
-        <w:t>corequisite</w:t>
-      </w:r>
-      <w:proofErr w:type="spellEnd"/>
-      <w:r>
-        <w:rPr>
-          <w:rFonts w:ascii="Cardo" w:eastAsia="Cardo" w:hAnsi="Cardo" w:cs="Cardo"/>
-          <w:sz w:val="24"/>
-          <w:szCs w:val="24"/>
-        </w:rPr>
-        <w:t xml:space="preserve">(X,B) → </w:t>
-      </w:r>
-      <w:proofErr w:type="spellStart"/>
-      <w:r>
-        <w:rPr>
-          <w:rFonts w:ascii="Cardo" w:eastAsia="Cardo" w:hAnsi="Cardo" w:cs="Cardo"/>
-          <w:sz w:val="24"/>
-          <w:szCs w:val="24"/>
-        </w:rPr>
-        <w:t>corequisite</w:t>
-      </w:r>
-      <w:proofErr w:type="spellEnd"/>
-      <w:r>
-        <w:rPr>
-          <w:rFonts w:ascii="Cardo" w:eastAsia="Cardo" w:hAnsi="Cardo" w:cs="Cardo"/>
-          <w:sz w:val="24"/>
-          <w:szCs w:val="24"/>
-        </w:rPr>
-        <w:t>(A,B)</w:t>
+        <w:t>requisite(A,X), corequisite(X,B) → corequisite(A,B)</w:t>
       </w:r>
     </w:p>
     <w:p>
@@ -5544,7 +5155,7 @@
     </w:p>
     <w:p>
       <w:pPr>
-        <w:pStyle w:val="Titre2"/>
+        <w:pStyle w:val="Heading2"/>
         <w:spacing w:before="0" w:line="240" w:lineRule="auto"/>
         <w:contextualSpacing w:val="0"/>
         <w:jc w:val="both"/>
@@ -5582,77 +5193,13 @@
           <w:szCs w:val="24"/>
         </w:rPr>
       </w:pPr>
-      <w:proofErr w:type="spellStart"/>
       <w:r>
         <w:rPr>
           <w:rFonts w:ascii="Cardo" w:eastAsia="Cardo" w:hAnsi="Cardo" w:cs="Cardo"/>
           <w:sz w:val="24"/>
           <w:szCs w:val="24"/>
         </w:rPr>
-        <w:t>f_</w:t>
-      </w:r>
-      <w:proofErr w:type="gramStart"/>
-      <w:r>
-        <w:rPr>
-          <w:rFonts w:ascii="Cardo" w:eastAsia="Cardo" w:hAnsi="Cardo" w:cs="Cardo"/>
-          <w:sz w:val="24"/>
-          <w:szCs w:val="24"/>
-        </w:rPr>
-        <w:t>prerequisite</w:t>
-      </w:r>
-      <w:proofErr w:type="spellEnd"/>
-      <w:r>
-        <w:rPr>
-          <w:rFonts w:ascii="Cardo" w:eastAsia="Cardo" w:hAnsi="Cardo" w:cs="Cardo"/>
-          <w:sz w:val="24"/>
-          <w:szCs w:val="24"/>
-        </w:rPr>
-        <w:t>(</w:t>
-      </w:r>
-      <w:proofErr w:type="gramEnd"/>
-      <w:r>
-        <w:rPr>
-          <w:rFonts w:ascii="Cardo" w:eastAsia="Cardo" w:hAnsi="Cardo" w:cs="Cardo"/>
-          <w:sz w:val="24"/>
-          <w:szCs w:val="24"/>
-        </w:rPr>
-        <w:t xml:space="preserve">A,B) ; </w:t>
-      </w:r>
-      <w:proofErr w:type="spellStart"/>
-      <w:r>
-        <w:rPr>
-          <w:rFonts w:ascii="Cardo" w:eastAsia="Cardo" w:hAnsi="Cardo" w:cs="Cardo"/>
-          <w:sz w:val="24"/>
-          <w:szCs w:val="24"/>
-        </w:rPr>
-        <w:t>f_corequisite</w:t>
-      </w:r>
-      <w:proofErr w:type="spellEnd"/>
-      <w:r>
-        <w:rPr>
-          <w:rFonts w:ascii="Cardo" w:eastAsia="Cardo" w:hAnsi="Cardo" w:cs="Cardo"/>
-          <w:sz w:val="24"/>
-          <w:szCs w:val="24"/>
-        </w:rPr>
-        <w:t xml:space="preserve">(A,B) → </w:t>
-      </w:r>
-      <w:proofErr w:type="spellStart"/>
-      <w:r>
-        <w:rPr>
-          <w:rFonts w:ascii="Cardo" w:eastAsia="Cardo" w:hAnsi="Cardo" w:cs="Cardo"/>
-          <w:sz w:val="24"/>
-          <w:szCs w:val="24"/>
-        </w:rPr>
-        <w:t>requisite</w:t>
-      </w:r>
-      <w:proofErr w:type="spellEnd"/>
-      <w:r>
-        <w:rPr>
-          <w:rFonts w:ascii="Cardo" w:eastAsia="Cardo" w:hAnsi="Cardo" w:cs="Cardo"/>
-          <w:sz w:val="24"/>
-          <w:szCs w:val="24"/>
-        </w:rPr>
-        <w:t>(A,B)</w:t>
+        <w:t>f_prerequisite(A,B) ; f_corequisite(A,B) → requisite(A,B)</w:t>
       </w:r>
     </w:p>
     <w:p>
@@ -5668,77 +5215,13 @@
           <w:szCs w:val="24"/>
         </w:rPr>
       </w:pPr>
-      <w:proofErr w:type="spellStart"/>
       <w:r>
         <w:rPr>
           <w:rFonts w:ascii="Cardo" w:eastAsia="Cardo" w:hAnsi="Cardo" w:cs="Cardo"/>
           <w:sz w:val="24"/>
           <w:szCs w:val="24"/>
         </w:rPr>
-        <w:t>f_</w:t>
-      </w:r>
-      <w:proofErr w:type="gramStart"/>
-      <w:r>
-        <w:rPr>
-          <w:rFonts w:ascii="Cardo" w:eastAsia="Cardo" w:hAnsi="Cardo" w:cs="Cardo"/>
-          <w:sz w:val="24"/>
-          <w:szCs w:val="24"/>
-        </w:rPr>
-        <w:t>prerequisite</w:t>
-      </w:r>
-      <w:proofErr w:type="spellEnd"/>
-      <w:r>
-        <w:rPr>
-          <w:rFonts w:ascii="Cardo" w:eastAsia="Cardo" w:hAnsi="Cardo" w:cs="Cardo"/>
-          <w:sz w:val="24"/>
-          <w:szCs w:val="24"/>
-        </w:rPr>
-        <w:t>(</w:t>
-      </w:r>
-      <w:proofErr w:type="gramEnd"/>
-      <w:r>
-        <w:rPr>
-          <w:rFonts w:ascii="Cardo" w:eastAsia="Cardo" w:hAnsi="Cardo" w:cs="Cardo"/>
-          <w:sz w:val="24"/>
-          <w:szCs w:val="24"/>
-        </w:rPr>
-        <w:t xml:space="preserve">A, X), </w:t>
-      </w:r>
-      <w:proofErr w:type="spellStart"/>
-      <w:r>
-        <w:rPr>
-          <w:rFonts w:ascii="Cardo" w:eastAsia="Cardo" w:hAnsi="Cardo" w:cs="Cardo"/>
-          <w:sz w:val="24"/>
-          <w:szCs w:val="24"/>
-        </w:rPr>
-        <w:t>prerequisite</w:t>
-      </w:r>
-      <w:proofErr w:type="spellEnd"/>
-      <w:r>
-        <w:rPr>
-          <w:rFonts w:ascii="Cardo" w:eastAsia="Cardo" w:hAnsi="Cardo" w:cs="Cardo"/>
-          <w:sz w:val="24"/>
-          <w:szCs w:val="24"/>
-        </w:rPr>
-        <w:t xml:space="preserve">(X,B) → </w:t>
-      </w:r>
-      <w:proofErr w:type="spellStart"/>
-      <w:r>
-        <w:rPr>
-          <w:rFonts w:ascii="Cardo" w:eastAsia="Cardo" w:hAnsi="Cardo" w:cs="Cardo"/>
-          <w:sz w:val="24"/>
-          <w:szCs w:val="24"/>
-        </w:rPr>
-        <w:t>requisite</w:t>
-      </w:r>
-      <w:proofErr w:type="spellEnd"/>
-      <w:r>
-        <w:rPr>
-          <w:rFonts w:ascii="Cardo" w:eastAsia="Cardo" w:hAnsi="Cardo" w:cs="Cardo"/>
-          <w:sz w:val="24"/>
-          <w:szCs w:val="24"/>
-        </w:rPr>
-        <w:t>(A,B)</w:t>
+        <w:t>f_prerequisite(A, X), prerequisite(X,B) → requisite(A,B)</w:t>
       </w:r>
     </w:p>
     <w:p>
@@ -5754,77 +5237,13 @@
           <w:szCs w:val="24"/>
         </w:rPr>
       </w:pPr>
-      <w:proofErr w:type="spellStart"/>
       <w:r>
         <w:rPr>
           <w:rFonts w:ascii="Cardo" w:eastAsia="Cardo" w:hAnsi="Cardo" w:cs="Cardo"/>
           <w:sz w:val="24"/>
           <w:szCs w:val="24"/>
         </w:rPr>
-        <w:t>f_</w:t>
-      </w:r>
-      <w:proofErr w:type="gramStart"/>
-      <w:r>
-        <w:rPr>
-          <w:rFonts w:ascii="Cardo" w:eastAsia="Cardo" w:hAnsi="Cardo" w:cs="Cardo"/>
-          <w:sz w:val="24"/>
-          <w:szCs w:val="24"/>
-        </w:rPr>
-        <w:t>corequisite</w:t>
-      </w:r>
-      <w:proofErr w:type="spellEnd"/>
-      <w:r>
-        <w:rPr>
-          <w:rFonts w:ascii="Cardo" w:eastAsia="Cardo" w:hAnsi="Cardo" w:cs="Cardo"/>
-          <w:sz w:val="24"/>
-          <w:szCs w:val="24"/>
-        </w:rPr>
-        <w:t>(</w:t>
-      </w:r>
-      <w:proofErr w:type="gramEnd"/>
-      <w:r>
-        <w:rPr>
-          <w:rFonts w:ascii="Cardo" w:eastAsia="Cardo" w:hAnsi="Cardo" w:cs="Cardo"/>
-          <w:sz w:val="24"/>
-          <w:szCs w:val="24"/>
-        </w:rPr>
-        <w:t xml:space="preserve">A,X), </w:t>
-      </w:r>
-      <w:proofErr w:type="spellStart"/>
-      <w:r>
-        <w:rPr>
-          <w:rFonts w:ascii="Cardo" w:eastAsia="Cardo" w:hAnsi="Cardo" w:cs="Cardo"/>
-          <w:sz w:val="24"/>
-          <w:szCs w:val="24"/>
-        </w:rPr>
-        <w:t>prerequisite</w:t>
-      </w:r>
-      <w:proofErr w:type="spellEnd"/>
-      <w:r>
-        <w:rPr>
-          <w:rFonts w:ascii="Cardo" w:eastAsia="Cardo" w:hAnsi="Cardo" w:cs="Cardo"/>
-          <w:sz w:val="24"/>
-          <w:szCs w:val="24"/>
-        </w:rPr>
-        <w:t xml:space="preserve">(X,B) → </w:t>
-      </w:r>
-      <w:proofErr w:type="spellStart"/>
-      <w:r>
-        <w:rPr>
-          <w:rFonts w:ascii="Cardo" w:eastAsia="Cardo" w:hAnsi="Cardo" w:cs="Cardo"/>
-          <w:sz w:val="24"/>
-          <w:szCs w:val="24"/>
-        </w:rPr>
-        <w:t>requisite</w:t>
-      </w:r>
-      <w:proofErr w:type="spellEnd"/>
-      <w:r>
-        <w:rPr>
-          <w:rFonts w:ascii="Cardo" w:eastAsia="Cardo" w:hAnsi="Cardo" w:cs="Cardo"/>
-          <w:sz w:val="24"/>
-          <w:szCs w:val="24"/>
-        </w:rPr>
-        <w:t>(A,B)</w:t>
+        <w:t>f_corequisite(A,X), prerequisite(X,B) → requisite(A,B)</w:t>
       </w:r>
     </w:p>
     <w:p>
@@ -5906,43 +5325,7 @@
           <w:szCs w:val="24"/>
         </w:rPr>
         <w:lastRenderedPageBreak/>
-        <w:t>Avec ces six relations, on risque d’avoir des doublons dans la liste que l’on retourne à l’utilisateur. En effet, c’est pour ça que nous utilisons la fonction prolog “</w:t>
-      </w:r>
-      <w:proofErr w:type="spellStart"/>
-      <w:r>
-        <w:rPr>
-          <w:rFonts w:ascii="Times New Roman" w:eastAsia="Times New Roman" w:hAnsi="Times New Roman" w:cs="Times New Roman"/>
-          <w:sz w:val="24"/>
-          <w:szCs w:val="24"/>
-        </w:rPr>
-        <w:t>setof</w:t>
-      </w:r>
-      <w:proofErr w:type="spellEnd"/>
-      <w:r>
-        <w:rPr>
-          <w:rFonts w:ascii="Times New Roman" w:eastAsia="Times New Roman" w:hAnsi="Times New Roman" w:cs="Times New Roman"/>
-          <w:sz w:val="24"/>
-          <w:szCs w:val="24"/>
-        </w:rPr>
-        <w:t>” qui permet d’éliminer les doublons. De plus, dans le cas de la recherche d’un cours qui est un corequis avec plusieurs autre à un autre cours (</w:t>
-      </w:r>
-      <w:proofErr w:type="spellStart"/>
-      <w:r>
-        <w:rPr>
-          <w:rFonts w:ascii="Times New Roman" w:eastAsia="Times New Roman" w:hAnsi="Times New Roman" w:cs="Times New Roman"/>
-          <w:sz w:val="24"/>
-          <w:szCs w:val="24"/>
-        </w:rPr>
-        <w:t>e.g</w:t>
-      </w:r>
-      <w:proofErr w:type="spellEnd"/>
-      <w:r>
-        <w:rPr>
-          <w:rFonts w:ascii="Times New Roman" w:eastAsia="Times New Roman" w:hAnsi="Times New Roman" w:cs="Times New Roman"/>
-          <w:sz w:val="24"/>
-          <w:szCs w:val="24"/>
-        </w:rPr>
-        <w:t xml:space="preserve"> le cours INF2205 qui a plusieurs autres corequis au cours INF1900), le cours </w:t>
+        <w:t xml:space="preserve">Avec ces six relations, on risque d’avoir des doublons dans la liste que l’on retourne à l’utilisateur. En effet, c’est pour ça que nous utilisons la fonction prolog “setof” qui permet d’éliminer les doublons. De plus, dans le cas de la recherche d’un cours qui est un corequis avec plusieurs autre à un autre cours (e.g le cours INF2205 qui a plusieurs autres corequis au cours INF1900), le cours </w:t>
       </w:r>
       <w:r>
         <w:rPr>
@@ -5958,25 +5341,7 @@
           <w:sz w:val="24"/>
           <w:szCs w:val="24"/>
         </w:rPr>
-        <w:t xml:space="preserve"> va apparaître dans la liste des résultats en raison de la relation de symétrie (1). Ainsi, nous éliminons ce cours de la liste à l’aide de la fonction prolog “</w:t>
-      </w:r>
-      <w:proofErr w:type="spellStart"/>
-      <w:r>
-        <w:rPr>
-          <w:rFonts w:ascii="Times New Roman" w:eastAsia="Times New Roman" w:hAnsi="Times New Roman" w:cs="Times New Roman"/>
-          <w:sz w:val="24"/>
-          <w:szCs w:val="24"/>
-        </w:rPr>
-        <w:t>delete</w:t>
-      </w:r>
-      <w:proofErr w:type="spellEnd"/>
-      <w:r>
-        <w:rPr>
-          <w:rFonts w:ascii="Times New Roman" w:eastAsia="Times New Roman" w:hAnsi="Times New Roman" w:cs="Times New Roman"/>
-          <w:sz w:val="24"/>
-          <w:szCs w:val="24"/>
-        </w:rPr>
-        <w:t xml:space="preserve">”. Notre solution se trouve dans le fichier </w:t>
+        <w:t xml:space="preserve"> va apparaître dans la liste des résultats en raison de la relation de symétrie (1). Ainsi, nous éliminons ce cours de la liste à l’aide de la fonction prolog “delete”. Notre solution se trouve dans le fichier </w:t>
       </w:r>
       <w:r>
         <w:rPr>
@@ -5995,8 +5360,6 @@
         </w:rPr>
         <w:t xml:space="preserve">. Afin de l'exécuter, il suffit de lancer la commande suivante : </w:t>
       </w:r>
-      <w:proofErr w:type="spellStart"/>
-      <w:proofErr w:type="gramStart"/>
       <w:r>
         <w:rPr>
           <w:rFonts w:ascii="Times New Roman" w:eastAsia="Times New Roman" w:hAnsi="Times New Roman" w:cs="Times New Roman"/>
@@ -6004,47 +5367,7 @@
           <w:sz w:val="24"/>
           <w:szCs w:val="24"/>
         </w:rPr>
-        <w:t>coursAPrendreComplet</w:t>
-      </w:r>
-      <w:proofErr w:type="spellEnd"/>
-      <w:r>
-        <w:rPr>
-          <w:rFonts w:ascii="Times New Roman" w:eastAsia="Times New Roman" w:hAnsi="Times New Roman" w:cs="Times New Roman"/>
-          <w:i/>
-          <w:sz w:val="24"/>
-          <w:szCs w:val="24"/>
-        </w:rPr>
-        <w:t>(</w:t>
-      </w:r>
-      <w:proofErr w:type="gramEnd"/>
-      <w:r>
-        <w:rPr>
-          <w:rFonts w:ascii="Times New Roman" w:eastAsia="Times New Roman" w:hAnsi="Times New Roman" w:cs="Times New Roman"/>
-          <w:i/>
-          <w:sz w:val="24"/>
-          <w:szCs w:val="24"/>
-        </w:rPr>
-        <w:t>'</w:t>
-      </w:r>
-      <w:proofErr w:type="spellStart"/>
-      <w:r>
-        <w:rPr>
-          <w:rFonts w:ascii="Times New Roman" w:eastAsia="Times New Roman" w:hAnsi="Times New Roman" w:cs="Times New Roman"/>
-          <w:i/>
-          <w:sz w:val="24"/>
-          <w:szCs w:val="24"/>
-        </w:rPr>
-        <w:t>NomDeCours</w:t>
-      </w:r>
-      <w:proofErr w:type="spellEnd"/>
-      <w:r>
-        <w:rPr>
-          <w:rFonts w:ascii="Times New Roman" w:eastAsia="Times New Roman" w:hAnsi="Times New Roman" w:cs="Times New Roman"/>
-          <w:i/>
-          <w:sz w:val="24"/>
-          <w:szCs w:val="24"/>
-        </w:rPr>
-        <w:t>',X)</w:t>
+        <w:t>coursAPrendreComplet('NomDeCours',X)</w:t>
       </w:r>
       <w:r>
         <w:rPr>
@@ -6068,7 +5391,7 @@
     </w:p>
     <w:p>
       <w:pPr>
-        <w:pStyle w:val="Titre1"/>
+        <w:pStyle w:val="Heading1"/>
         <w:spacing w:line="240" w:lineRule="auto"/>
         <w:contextualSpacing w:val="0"/>
         <w:jc w:val="both"/>
@@ -6084,7 +5407,7 @@
     </w:p>
     <w:p>
       <w:pPr>
-        <w:pStyle w:val="Titre1"/>
+        <w:pStyle w:val="Heading1"/>
         <w:spacing w:before="0" w:line="240" w:lineRule="auto"/>
         <w:contextualSpacing w:val="0"/>
         <w:jc w:val="both"/>
@@ -6102,23 +5425,13 @@
           <w:u w:val="thick"/>
         </w:rPr>
         <w:lastRenderedPageBreak/>
-        <w:t xml:space="preserve">Exercice 4 : </w:t>
-      </w:r>
-      <w:proofErr w:type="spellStart"/>
-      <w:r>
-        <w:rPr>
-          <w:rFonts w:ascii="Times New Roman" w:eastAsia="Times New Roman" w:hAnsi="Times New Roman" w:cs="Times New Roman"/>
-          <w:color w:val="0070C0"/>
-          <w:u w:val="thick"/>
-        </w:rPr>
-        <w:t>Akinator</w:t>
+        <w:t>Exercice 4 : Akinator</w:t>
       </w:r>
       <w:bookmarkEnd w:id="15"/>
-      <w:proofErr w:type="spellEnd"/>
     </w:p>
     <w:p>
       <w:pPr>
-        <w:pStyle w:val="Titre2"/>
+        <w:pStyle w:val="Heading2"/>
         <w:spacing w:before="0" w:line="240" w:lineRule="auto"/>
         <w:contextualSpacing w:val="0"/>
         <w:rPr>
@@ -6160,25 +5473,7 @@
           <w:szCs w:val="24"/>
         </w:rPr>
         <w:tab/>
-        <w:t>Pour la première partie de l’exercice 4, nous avons d’abord identifié trois à quatre questions permettant de filtrer la liste des personnes. Afin d’identifier une personne, nous avons procédé en posant des questions sur le sexe de la personne, sa profession, son pays d’origine et, dans le cas où c’est un président, le numéro du président depuis la fondation du pays. (</w:t>
-      </w:r>
-      <w:proofErr w:type="spellStart"/>
-      <w:r>
-        <w:rPr>
-          <w:rFonts w:ascii="Times New Roman" w:eastAsia="Times New Roman" w:hAnsi="Times New Roman" w:cs="Times New Roman"/>
-          <w:sz w:val="24"/>
-          <w:szCs w:val="24"/>
-        </w:rPr>
-        <w:t>e.g</w:t>
-      </w:r>
-      <w:proofErr w:type="spellEnd"/>
-      <w:r>
-        <w:rPr>
-          <w:rFonts w:ascii="Times New Roman" w:eastAsia="Times New Roman" w:hAnsi="Times New Roman" w:cs="Times New Roman"/>
-          <w:sz w:val="24"/>
-          <w:szCs w:val="24"/>
-        </w:rPr>
-        <w:t xml:space="preserve"> 34e président vs 37e président des É-U). Le tableau suivant présente les caractéristiques que nous avons identifié pour chacune des personnes : </w:t>
+        <w:t xml:space="preserve">Pour la première partie de l’exercice 4, nous avons d’abord identifié trois à quatre questions permettant de filtrer la liste des personnes. Afin d’identifier une personne, nous avons procédé en posant des questions sur le sexe de la personne, sa profession, son pays d’origine et, dans le cas où c’est un président, le numéro du président depuis la fondation du pays. (e.g 34e président vs 37e président des É-U). Le tableau suivant présente les caractéristiques que nous avons identifié pour chacune des personnes : </w:t>
       </w:r>
     </w:p>
     <w:p>
@@ -6194,7 +5489,6 @@
         <w:spacing w:line="360" w:lineRule="auto"/>
         <w:contextualSpacing w:val="0"/>
         <w:jc w:val="center"/>
-        <w:cnfStyle w:val="101000000000" w:firstRow="1" w:lastRow="0" w:firstColumn="1" w:lastColumn="0" w:oddVBand="0" w:evenVBand="0" w:oddHBand="0" w:evenHBand="0" w:firstRowFirstColumn="0" w:firstRowLastColumn="0" w:lastRowFirstColumn="0" w:lastRowLastColumn="0"/>
         <w:rPr>
           <w:rFonts w:ascii="Times New Roman" w:eastAsia="Times New Roman" w:hAnsi="Times New Roman" w:cs="Times New Roman"/>
           <w:b/>
@@ -6247,7 +5541,7 @@
     </w:p>
     <w:tbl>
       <w:tblPr>
-        <w:tblStyle w:val="TableauGrille4-Accentuation1"/>
+        <w:tblStyle w:val="GridTable4-Accent1"/>
         <w:tblW w:w="9606" w:type="dxa"/>
         <w:jc w:val="center"/>
         <w:tblLayout w:type="fixed"/>
@@ -6628,41 +5922,13 @@
                 <w:szCs w:val="24"/>
               </w:rPr>
             </w:pPr>
-            <w:proofErr w:type="spellStart"/>
-            <w:r>
-              <w:rPr>
-                <w:rFonts w:ascii="Times New Roman" w:eastAsia="Times New Roman" w:hAnsi="Times New Roman" w:cs="Times New Roman"/>
-                <w:sz w:val="24"/>
-                <w:szCs w:val="24"/>
-              </w:rPr>
-              <w:t>Mikhail</w:t>
-            </w:r>
-            <w:proofErr w:type="spellEnd"/>
-            <w:r>
-              <w:rPr>
-                <w:rFonts w:ascii="Times New Roman" w:eastAsia="Times New Roman" w:hAnsi="Times New Roman" w:cs="Times New Roman"/>
-                <w:sz w:val="24"/>
-                <w:szCs w:val="24"/>
-              </w:rPr>
-              <w:t xml:space="preserve"> </w:t>
-            </w:r>
-            <w:proofErr w:type="spellStart"/>
-            <w:r>
-              <w:rPr>
-                <w:rFonts w:ascii="Times New Roman" w:eastAsia="Times New Roman" w:hAnsi="Times New Roman" w:cs="Times New Roman"/>
-                <w:sz w:val="24"/>
-                <w:szCs w:val="24"/>
-              </w:rPr>
-              <w:t>Gorb</w:t>
-            </w:r>
-            <w:proofErr w:type="spellEnd"/>
-            <w:r>
-              <w:rPr>
-                <w:rFonts w:ascii="Times New Roman" w:eastAsia="Times New Roman" w:hAnsi="Times New Roman" w:cs="Times New Roman"/>
-                <w:sz w:val="24"/>
-                <w:szCs w:val="24"/>
-              </w:rPr>
-              <w:t>.</w:t>
+            <w:r>
+              <w:rPr>
+                <w:rFonts w:ascii="Times New Roman" w:eastAsia="Times New Roman" w:hAnsi="Times New Roman" w:cs="Times New Roman"/>
+                <w:sz w:val="24"/>
+                <w:szCs w:val="24"/>
+              </w:rPr>
+              <w:t>Mikhail Gorb.</w:t>
             </w:r>
           </w:p>
         </w:tc>
@@ -6720,7 +5986,6 @@
                 <w:szCs w:val="24"/>
               </w:rPr>
             </w:pPr>
-            <w:proofErr w:type="spellStart"/>
             <w:r>
               <w:rPr>
                 <w:rFonts w:ascii="Times New Roman" w:eastAsia="Times New Roman" w:hAnsi="Times New Roman" w:cs="Times New Roman"/>
@@ -6729,7 +5994,6 @@
               </w:rPr>
               <w:t>resident</w:t>
             </w:r>
-            <w:proofErr w:type="spellEnd"/>
           </w:p>
         </w:tc>
         <w:tc>
@@ -6754,7 +6018,6 @@
                 <w:szCs w:val="24"/>
               </w:rPr>
             </w:pPr>
-            <w:proofErr w:type="spellStart"/>
             <w:r>
               <w:rPr>
                 <w:rFonts w:ascii="Times New Roman" w:eastAsia="Times New Roman" w:hAnsi="Times New Roman" w:cs="Times New Roman"/>
@@ -6763,7 +6026,6 @@
               </w:rPr>
               <w:t>russia</w:t>
             </w:r>
-            <w:proofErr w:type="spellEnd"/>
           </w:p>
         </w:tc>
         <w:tc>
@@ -6832,25 +6094,7 @@
                 <w:sz w:val="24"/>
                 <w:szCs w:val="24"/>
               </w:rPr>
-              <w:t xml:space="preserve">Jennifer </w:t>
-            </w:r>
-            <w:proofErr w:type="spellStart"/>
-            <w:r>
-              <w:rPr>
-                <w:rFonts w:ascii="Times New Roman" w:eastAsia="Times New Roman" w:hAnsi="Times New Roman" w:cs="Times New Roman"/>
-                <w:sz w:val="24"/>
-                <w:szCs w:val="24"/>
-              </w:rPr>
-              <w:t>Lawr</w:t>
-            </w:r>
-            <w:proofErr w:type="spellEnd"/>
-            <w:r>
-              <w:rPr>
-                <w:rFonts w:ascii="Times New Roman" w:eastAsia="Times New Roman" w:hAnsi="Times New Roman" w:cs="Times New Roman"/>
-                <w:sz w:val="24"/>
-                <w:szCs w:val="24"/>
-              </w:rPr>
-              <w:t>.</w:t>
+              <w:t>Jennifer Lawr.</w:t>
             </w:r>
           </w:p>
         </w:tc>
@@ -6908,7 +6152,6 @@
                 <w:szCs w:val="24"/>
               </w:rPr>
             </w:pPr>
-            <w:proofErr w:type="spellStart"/>
             <w:r>
               <w:rPr>
                 <w:rFonts w:ascii="Times New Roman" w:eastAsia="Times New Roman" w:hAnsi="Times New Roman" w:cs="Times New Roman"/>
@@ -6917,7 +6160,6 @@
               </w:rPr>
               <w:t>actor</w:t>
             </w:r>
-            <w:proofErr w:type="spellEnd"/>
           </w:p>
         </w:tc>
         <w:tc>
@@ -7011,34 +6253,14 @@
                 <w:szCs w:val="24"/>
               </w:rPr>
             </w:pPr>
-            <w:proofErr w:type="spellStart"/>
-            <w:r>
-              <w:rPr>
-                <w:rFonts w:ascii="Times New Roman" w:eastAsia="Times New Roman" w:hAnsi="Times New Roman" w:cs="Times New Roman"/>
-                <w:sz w:val="24"/>
-                <w:szCs w:val="24"/>
-              </w:rPr>
-              <w:t>Hideo</w:t>
-            </w:r>
-            <w:proofErr w:type="spellEnd"/>
-            <w:r>
-              <w:rPr>
-                <w:rFonts w:ascii="Times New Roman" w:eastAsia="Times New Roman" w:hAnsi="Times New Roman" w:cs="Times New Roman"/>
-                <w:sz w:val="24"/>
-                <w:szCs w:val="24"/>
-              </w:rPr>
-              <w:t xml:space="preserve"> </w:t>
-            </w:r>
-            <w:proofErr w:type="spellStart"/>
-            <w:r>
-              <w:rPr>
-                <w:rFonts w:ascii="Times New Roman" w:eastAsia="Times New Roman" w:hAnsi="Times New Roman" w:cs="Times New Roman"/>
-                <w:sz w:val="24"/>
-                <w:szCs w:val="24"/>
-              </w:rPr>
-              <w:t>Kojima</w:t>
-            </w:r>
-            <w:proofErr w:type="spellEnd"/>
+            <w:r>
+              <w:rPr>
+                <w:rFonts w:ascii="Times New Roman" w:eastAsia="Times New Roman" w:hAnsi="Times New Roman" w:cs="Times New Roman"/>
+                <w:sz w:val="24"/>
+                <w:szCs w:val="24"/>
+              </w:rPr>
+              <w:t>Hideo Kojima</w:t>
+            </w:r>
           </w:p>
         </w:tc>
         <w:tc>
@@ -7095,7 +6317,6 @@
                 <w:szCs w:val="24"/>
               </w:rPr>
             </w:pPr>
-            <w:proofErr w:type="spellStart"/>
             <w:r>
               <w:rPr>
                 <w:rFonts w:ascii="Times New Roman" w:eastAsia="Times New Roman" w:hAnsi="Times New Roman" w:cs="Times New Roman"/>
@@ -7104,7 +6325,6 @@
               </w:rPr>
               <w:t>producer</w:t>
             </w:r>
-            <w:proofErr w:type="spellEnd"/>
           </w:p>
         </w:tc>
         <w:tc>
@@ -7129,7 +6349,6 @@
                 <w:szCs w:val="24"/>
               </w:rPr>
             </w:pPr>
-            <w:proofErr w:type="spellStart"/>
             <w:r>
               <w:rPr>
                 <w:rFonts w:ascii="Times New Roman" w:eastAsia="Times New Roman" w:hAnsi="Times New Roman" w:cs="Times New Roman"/>
@@ -7138,7 +6357,6 @@
               </w:rPr>
               <w:t>japan</w:t>
             </w:r>
-            <w:proofErr w:type="spellEnd"/>
           </w:p>
         </w:tc>
         <w:tc>
@@ -7201,7 +6419,6 @@
                 <w:szCs w:val="24"/>
               </w:rPr>
             </w:pPr>
-            <w:proofErr w:type="spellStart"/>
             <w:r>
               <w:rPr>
                 <w:rFonts w:ascii="Times New Roman" w:eastAsia="Times New Roman" w:hAnsi="Times New Roman" w:cs="Times New Roman"/>
@@ -7210,7 +6427,6 @@
               </w:rPr>
               <w:t>Banksy</w:t>
             </w:r>
-            <w:proofErr w:type="spellEnd"/>
           </w:p>
         </w:tc>
         <w:tc>
@@ -7267,7 +6483,6 @@
                 <w:szCs w:val="24"/>
               </w:rPr>
             </w:pPr>
-            <w:proofErr w:type="spellStart"/>
             <w:r>
               <w:rPr>
                 <w:rFonts w:ascii="Times New Roman" w:eastAsia="Times New Roman" w:hAnsi="Times New Roman" w:cs="Times New Roman"/>
@@ -7276,7 +6491,6 @@
               </w:rPr>
               <w:t>artist</w:t>
             </w:r>
-            <w:proofErr w:type="spellEnd"/>
           </w:p>
         </w:tc>
         <w:tc>
@@ -7301,7 +6515,6 @@
                 <w:szCs w:val="24"/>
               </w:rPr>
             </w:pPr>
-            <w:proofErr w:type="spellStart"/>
             <w:r>
               <w:rPr>
                 <w:rFonts w:ascii="Times New Roman" w:eastAsia="Times New Roman" w:hAnsi="Times New Roman" w:cs="Times New Roman"/>
@@ -7310,7 +6523,6 @@
               </w:rPr>
               <w:t>england</w:t>
             </w:r>
-            <w:proofErr w:type="spellEnd"/>
           </w:p>
         </w:tc>
         <w:tc>
@@ -7378,18 +6590,8 @@
                 <w:sz w:val="24"/>
                 <w:szCs w:val="24"/>
               </w:rPr>
-              <w:t xml:space="preserve">Lara </w:t>
-            </w:r>
-            <w:proofErr w:type="spellStart"/>
-            <w:r>
-              <w:rPr>
-                <w:rFonts w:ascii="Times New Roman" w:eastAsia="Times New Roman" w:hAnsi="Times New Roman" w:cs="Times New Roman"/>
-                <w:sz w:val="24"/>
-                <w:szCs w:val="24"/>
-              </w:rPr>
-              <w:t>Croft</w:t>
-            </w:r>
-            <w:proofErr w:type="spellEnd"/>
+              <w:t>Lara Croft</w:t>
+            </w:r>
           </w:p>
         </w:tc>
         <w:tc>
@@ -7446,41 +6648,13 @@
                 <w:szCs w:val="24"/>
               </w:rPr>
             </w:pPr>
-            <w:proofErr w:type="spellStart"/>
-            <w:r>
-              <w:rPr>
-                <w:rFonts w:ascii="Times New Roman" w:eastAsia="Times New Roman" w:hAnsi="Times New Roman" w:cs="Times New Roman"/>
-                <w:sz w:val="24"/>
-                <w:szCs w:val="24"/>
-              </w:rPr>
-              <w:t>video</w:t>
-            </w:r>
-            <w:proofErr w:type="spellEnd"/>
-            <w:r>
-              <w:rPr>
-                <w:rFonts w:ascii="Times New Roman" w:eastAsia="Times New Roman" w:hAnsi="Times New Roman" w:cs="Times New Roman"/>
-                <w:sz w:val="24"/>
-                <w:szCs w:val="24"/>
-              </w:rPr>
-              <w:t xml:space="preserve"> </w:t>
-            </w:r>
-            <w:proofErr w:type="spellStart"/>
-            <w:r>
-              <w:rPr>
-                <w:rFonts w:ascii="Times New Roman" w:eastAsia="Times New Roman" w:hAnsi="Times New Roman" w:cs="Times New Roman"/>
-                <w:sz w:val="24"/>
-                <w:szCs w:val="24"/>
-              </w:rPr>
-              <w:t>game</w:t>
-            </w:r>
-            <w:proofErr w:type="spellEnd"/>
-            <w:r>
-              <w:rPr>
-                <w:rFonts w:ascii="Times New Roman" w:eastAsia="Times New Roman" w:hAnsi="Times New Roman" w:cs="Times New Roman"/>
-                <w:sz w:val="24"/>
-                <w:szCs w:val="24"/>
-              </w:rPr>
-              <w:t xml:space="preserve"> char.</w:t>
+            <w:r>
+              <w:rPr>
+                <w:rFonts w:ascii="Times New Roman" w:eastAsia="Times New Roman" w:hAnsi="Times New Roman" w:cs="Times New Roman"/>
+                <w:sz w:val="24"/>
+                <w:szCs w:val="24"/>
+              </w:rPr>
+              <w:t>video game char.</w:t>
             </w:r>
           </w:p>
         </w:tc>
@@ -7640,41 +6814,13 @@
                 <w:szCs w:val="24"/>
               </w:rPr>
             </w:pPr>
-            <w:proofErr w:type="spellStart"/>
-            <w:r>
-              <w:rPr>
-                <w:rFonts w:ascii="Times New Roman" w:eastAsia="Times New Roman" w:hAnsi="Times New Roman" w:cs="Times New Roman"/>
-                <w:sz w:val="24"/>
-                <w:szCs w:val="24"/>
-              </w:rPr>
-              <w:t>video</w:t>
-            </w:r>
-            <w:proofErr w:type="spellEnd"/>
-            <w:r>
-              <w:rPr>
-                <w:rFonts w:ascii="Times New Roman" w:eastAsia="Times New Roman" w:hAnsi="Times New Roman" w:cs="Times New Roman"/>
-                <w:sz w:val="24"/>
-                <w:szCs w:val="24"/>
-              </w:rPr>
-              <w:t xml:space="preserve"> </w:t>
-            </w:r>
-            <w:proofErr w:type="spellStart"/>
-            <w:r>
-              <w:rPr>
-                <w:rFonts w:ascii="Times New Roman" w:eastAsia="Times New Roman" w:hAnsi="Times New Roman" w:cs="Times New Roman"/>
-                <w:sz w:val="24"/>
-                <w:szCs w:val="24"/>
-              </w:rPr>
-              <w:t>game</w:t>
-            </w:r>
-            <w:proofErr w:type="spellEnd"/>
-            <w:r>
-              <w:rPr>
-                <w:rFonts w:ascii="Times New Roman" w:eastAsia="Times New Roman" w:hAnsi="Times New Roman" w:cs="Times New Roman"/>
-                <w:sz w:val="24"/>
-                <w:szCs w:val="24"/>
-              </w:rPr>
-              <w:t xml:space="preserve"> char.</w:t>
+            <w:r>
+              <w:rPr>
+                <w:rFonts w:ascii="Times New Roman" w:eastAsia="Times New Roman" w:hAnsi="Times New Roman" w:cs="Times New Roman"/>
+                <w:sz w:val="24"/>
+                <w:szCs w:val="24"/>
+              </w:rPr>
+              <w:t>video game char.</w:t>
             </w:r>
           </w:p>
         </w:tc>
@@ -7700,7 +6846,6 @@
                 <w:szCs w:val="24"/>
               </w:rPr>
             </w:pPr>
-            <w:proofErr w:type="spellStart"/>
             <w:r>
               <w:rPr>
                 <w:rFonts w:ascii="Times New Roman" w:eastAsia="Times New Roman" w:hAnsi="Times New Roman" w:cs="Times New Roman"/>
@@ -7709,7 +6854,6 @@
               </w:rPr>
               <w:t>italy</w:t>
             </w:r>
-            <w:proofErr w:type="spellEnd"/>
           </w:p>
         </w:tc>
         <w:tc>
@@ -7835,7 +6979,6 @@
                 <w:szCs w:val="24"/>
               </w:rPr>
             </w:pPr>
-            <w:proofErr w:type="spellStart"/>
             <w:r>
               <w:rPr>
                 <w:rFonts w:ascii="Times New Roman" w:eastAsia="Times New Roman" w:hAnsi="Times New Roman" w:cs="Times New Roman"/>
@@ -7844,7 +6987,6 @@
               </w:rPr>
               <w:t>writer</w:t>
             </w:r>
-            <w:proofErr w:type="spellEnd"/>
           </w:p>
         </w:tc>
         <w:tc>
@@ -7869,7 +7011,6 @@
                 <w:szCs w:val="24"/>
               </w:rPr>
             </w:pPr>
-            <w:proofErr w:type="spellStart"/>
             <w:r>
               <w:rPr>
                 <w:rFonts w:ascii="Times New Roman" w:eastAsia="Times New Roman" w:hAnsi="Times New Roman" w:cs="Times New Roman"/>
@@ -7878,7 +7019,6 @@
               </w:rPr>
               <w:t>england</w:t>
             </w:r>
-            <w:proofErr w:type="spellEnd"/>
           </w:p>
         </w:tc>
         <w:tc>
@@ -8170,7 +7310,6 @@
                 <w:szCs w:val="24"/>
               </w:rPr>
             </w:pPr>
-            <w:proofErr w:type="spellStart"/>
             <w:r>
               <w:rPr>
                 <w:rFonts w:ascii="Times New Roman" w:eastAsia="Times New Roman" w:hAnsi="Times New Roman" w:cs="Times New Roman"/>
@@ -8179,7 +7318,6 @@
               </w:rPr>
               <w:t>director</w:t>
             </w:r>
-            <w:proofErr w:type="spellEnd"/>
           </w:p>
         </w:tc>
         <w:tc>
@@ -8338,7 +7476,6 @@
                 <w:szCs w:val="24"/>
               </w:rPr>
             </w:pPr>
-            <w:proofErr w:type="spellStart"/>
             <w:r>
               <w:rPr>
                 <w:rFonts w:ascii="Times New Roman" w:eastAsia="Times New Roman" w:hAnsi="Times New Roman" w:cs="Times New Roman"/>
@@ -8347,7 +7484,6 @@
               </w:rPr>
               <w:t>president</w:t>
             </w:r>
-            <w:proofErr w:type="spellEnd"/>
           </w:p>
         </w:tc>
         <w:tc>
@@ -8447,25 +7583,7 @@
                 <w:sz w:val="24"/>
                 <w:szCs w:val="24"/>
               </w:rPr>
-              <w:t xml:space="preserve">Dwight D. </w:t>
-            </w:r>
-            <w:proofErr w:type="spellStart"/>
-            <w:r>
-              <w:rPr>
-                <w:rFonts w:ascii="Times New Roman" w:eastAsia="Times New Roman" w:hAnsi="Times New Roman" w:cs="Times New Roman"/>
-                <w:sz w:val="24"/>
-                <w:szCs w:val="24"/>
-              </w:rPr>
-              <w:t>Eis</w:t>
-            </w:r>
-            <w:proofErr w:type="spellEnd"/>
-            <w:r>
-              <w:rPr>
-                <w:rFonts w:ascii="Times New Roman" w:eastAsia="Times New Roman" w:hAnsi="Times New Roman" w:cs="Times New Roman"/>
-                <w:sz w:val="24"/>
-                <w:szCs w:val="24"/>
-              </w:rPr>
-              <w:t>.</w:t>
+              <w:t>Dwight D. Eis.</w:t>
             </w:r>
           </w:p>
         </w:tc>
@@ -8523,7 +7641,6 @@
                 <w:szCs w:val="24"/>
               </w:rPr>
             </w:pPr>
-            <w:proofErr w:type="spellStart"/>
             <w:r>
               <w:rPr>
                 <w:rFonts w:ascii="Times New Roman" w:eastAsia="Times New Roman" w:hAnsi="Times New Roman" w:cs="Times New Roman"/>
@@ -8532,7 +7649,6 @@
               </w:rPr>
               <w:t>president</w:t>
             </w:r>
-            <w:proofErr w:type="spellEnd"/>
           </w:p>
         </w:tc>
         <w:tc>
@@ -8627,7 +7743,6 @@
                 <w:szCs w:val="24"/>
               </w:rPr>
             </w:pPr>
-            <w:proofErr w:type="spellStart"/>
             <w:r>
               <w:rPr>
                 <w:rFonts w:ascii="Times New Roman" w:eastAsia="Times New Roman" w:hAnsi="Times New Roman" w:cs="Times New Roman"/>
@@ -8636,7 +7751,6 @@
               </w:rPr>
               <w:t>Cleopatre</w:t>
             </w:r>
-            <w:proofErr w:type="spellEnd"/>
           </w:p>
         </w:tc>
         <w:tc>
@@ -8693,7 +7807,6 @@
                 <w:szCs w:val="24"/>
               </w:rPr>
             </w:pPr>
-            <w:proofErr w:type="spellStart"/>
             <w:r>
               <w:rPr>
                 <w:rFonts w:ascii="Times New Roman" w:eastAsia="Times New Roman" w:hAnsi="Times New Roman" w:cs="Times New Roman"/>
@@ -8702,7 +7815,6 @@
               </w:rPr>
               <w:t>queen</w:t>
             </w:r>
-            <w:proofErr w:type="spellEnd"/>
           </w:p>
         </w:tc>
         <w:tc>
@@ -8727,7 +7839,6 @@
                 <w:szCs w:val="24"/>
               </w:rPr>
             </w:pPr>
-            <w:proofErr w:type="spellStart"/>
             <w:r>
               <w:rPr>
                 <w:rFonts w:ascii="Times New Roman" w:eastAsia="Times New Roman" w:hAnsi="Times New Roman" w:cs="Times New Roman"/>
@@ -8736,7 +7847,6 @@
               </w:rPr>
               <w:t>egypt</w:t>
             </w:r>
-            <w:proofErr w:type="spellEnd"/>
           </w:p>
         </w:tc>
         <w:tc>
@@ -8862,7 +7972,6 @@
                 <w:szCs w:val="24"/>
               </w:rPr>
             </w:pPr>
-            <w:proofErr w:type="spellStart"/>
             <w:r>
               <w:rPr>
                 <w:rFonts w:ascii="Times New Roman" w:eastAsia="Times New Roman" w:hAnsi="Times New Roman" w:cs="Times New Roman"/>
@@ -8871,7 +7980,6 @@
               </w:rPr>
               <w:t>writer</w:t>
             </w:r>
-            <w:proofErr w:type="spellEnd"/>
           </w:p>
         </w:tc>
         <w:tc>
@@ -8896,7 +8004,6 @@
                 <w:szCs w:val="24"/>
               </w:rPr>
             </w:pPr>
-            <w:proofErr w:type="spellStart"/>
             <w:r>
               <w:rPr>
                 <w:rFonts w:ascii="Times New Roman" w:eastAsia="Times New Roman" w:hAnsi="Times New Roman" w:cs="Times New Roman"/>
@@ -8905,7 +8012,6 @@
               </w:rPr>
               <w:t>france</w:t>
             </w:r>
-            <w:proofErr w:type="spellEnd"/>
           </w:p>
         </w:tc>
         <w:tc>
@@ -8968,7 +8074,6 @@
                 <w:szCs w:val="24"/>
               </w:rPr>
             </w:pPr>
-            <w:proofErr w:type="spellStart"/>
             <w:r>
               <w:rPr>
                 <w:rFonts w:ascii="Times New Roman" w:eastAsia="Times New Roman" w:hAnsi="Times New Roman" w:cs="Times New Roman"/>
@@ -8977,7 +8082,6 @@
               </w:rPr>
               <w:t>Jesus</w:t>
             </w:r>
-            <w:proofErr w:type="spellEnd"/>
           </w:p>
         </w:tc>
         <w:tc>
@@ -9034,7 +8138,6 @@
                 <w:szCs w:val="24"/>
               </w:rPr>
             </w:pPr>
-            <w:proofErr w:type="spellStart"/>
             <w:r>
               <w:rPr>
                 <w:rFonts w:ascii="Times New Roman" w:eastAsia="Times New Roman" w:hAnsi="Times New Roman" w:cs="Times New Roman"/>
@@ -9043,7 +8146,6 @@
               </w:rPr>
               <w:t>prophet</w:t>
             </w:r>
-            <w:proofErr w:type="spellEnd"/>
           </w:p>
         </w:tc>
         <w:tc>
@@ -9068,7 +8170,6 @@
                 <w:szCs w:val="24"/>
               </w:rPr>
             </w:pPr>
-            <w:proofErr w:type="spellStart"/>
             <w:r>
               <w:rPr>
                 <w:rFonts w:ascii="Times New Roman" w:eastAsia="Times New Roman" w:hAnsi="Times New Roman" w:cs="Times New Roman"/>
@@ -9077,7 +8178,6 @@
               </w:rPr>
               <w:t>palestine</w:t>
             </w:r>
-            <w:proofErr w:type="spellEnd"/>
           </w:p>
         </w:tc>
         <w:tc>
@@ -9235,7 +8335,6 @@
                 <w:szCs w:val="24"/>
               </w:rPr>
             </w:pPr>
-            <w:proofErr w:type="spellStart"/>
             <w:r>
               <w:rPr>
                 <w:rFonts w:ascii="Times New Roman" w:eastAsia="Times New Roman" w:hAnsi="Times New Roman" w:cs="Times New Roman"/>
@@ -9244,7 +8343,6 @@
               </w:rPr>
               <w:t>brazil</w:t>
             </w:r>
-            <w:proofErr w:type="spellEnd"/>
           </w:p>
         </w:tc>
         <w:tc>
@@ -9371,7 +8469,6 @@
                 <w:szCs w:val="24"/>
               </w:rPr>
             </w:pPr>
-            <w:proofErr w:type="spellStart"/>
             <w:r>
               <w:rPr>
                 <w:rFonts w:ascii="Times New Roman" w:eastAsia="Times New Roman" w:hAnsi="Times New Roman" w:cs="Times New Roman"/>
@@ -9380,7 +8477,6 @@
               </w:rPr>
               <w:t>prophet</w:t>
             </w:r>
-            <w:proofErr w:type="spellEnd"/>
           </w:p>
         </w:tc>
         <w:tc>
@@ -9405,7 +8501,6 @@
                 <w:szCs w:val="24"/>
               </w:rPr>
             </w:pPr>
-            <w:proofErr w:type="spellStart"/>
             <w:r>
               <w:rPr>
                 <w:rFonts w:ascii="Times New Roman" w:eastAsia="Times New Roman" w:hAnsi="Times New Roman" w:cs="Times New Roman"/>
@@ -9414,7 +8509,6 @@
               </w:rPr>
               <w:t>egypt</w:t>
             </w:r>
-            <w:proofErr w:type="spellEnd"/>
           </w:p>
         </w:tc>
         <w:tc>
@@ -9475,25 +8569,7 @@
                 <w:sz w:val="24"/>
                 <w:szCs w:val="24"/>
               </w:rPr>
-              <w:t xml:space="preserve">Fernando </w:t>
-            </w:r>
-            <w:proofErr w:type="spellStart"/>
-            <w:r>
-              <w:rPr>
-                <w:rFonts w:ascii="Times New Roman" w:eastAsia="Times New Roman" w:hAnsi="Times New Roman" w:cs="Times New Roman"/>
-                <w:sz w:val="24"/>
-                <w:szCs w:val="24"/>
-              </w:rPr>
-              <w:t>Alons</w:t>
-            </w:r>
-            <w:proofErr w:type="spellEnd"/>
-            <w:r>
-              <w:rPr>
-                <w:rFonts w:ascii="Times New Roman" w:eastAsia="Times New Roman" w:hAnsi="Times New Roman" w:cs="Times New Roman"/>
-                <w:sz w:val="24"/>
-                <w:szCs w:val="24"/>
-              </w:rPr>
-              <w:t>.</w:t>
+              <w:t>Fernando Alons.</w:t>
             </w:r>
           </w:p>
         </w:tc>
@@ -9583,7 +8659,6 @@
                 <w:szCs w:val="24"/>
               </w:rPr>
             </w:pPr>
-            <w:proofErr w:type="spellStart"/>
             <w:r>
               <w:rPr>
                 <w:rFonts w:ascii="Times New Roman" w:eastAsia="Times New Roman" w:hAnsi="Times New Roman" w:cs="Times New Roman"/>
@@ -9592,7 +8667,6 @@
               </w:rPr>
               <w:t>spain</w:t>
             </w:r>
-            <w:proofErr w:type="spellEnd"/>
           </w:p>
         </w:tc>
         <w:tc>
@@ -9661,18 +8735,8 @@
                 <w:sz w:val="24"/>
                 <w:szCs w:val="24"/>
               </w:rPr>
-              <w:t xml:space="preserve">Pape </w:t>
-            </w:r>
-            <w:proofErr w:type="spellStart"/>
-            <w:r>
-              <w:rPr>
-                <w:rFonts w:ascii="Times New Roman" w:eastAsia="Times New Roman" w:hAnsi="Times New Roman" w:cs="Times New Roman"/>
-                <w:sz w:val="24"/>
-                <w:szCs w:val="24"/>
-              </w:rPr>
-              <w:t>Francois</w:t>
-            </w:r>
-            <w:proofErr w:type="spellEnd"/>
+              <w:t>Pape Francois</w:t>
+            </w:r>
           </w:p>
         </w:tc>
         <w:tc>
@@ -9761,7 +8825,6 @@
                 <w:szCs w:val="24"/>
               </w:rPr>
             </w:pPr>
-            <w:proofErr w:type="spellStart"/>
             <w:r>
               <w:rPr>
                 <w:rFonts w:ascii="Times New Roman" w:eastAsia="Times New Roman" w:hAnsi="Times New Roman" w:cs="Times New Roman"/>
@@ -9770,7 +8833,6 @@
               </w:rPr>
               <w:t>argentina</w:t>
             </w:r>
-            <w:proofErr w:type="spellEnd"/>
           </w:p>
         </w:tc>
         <w:tc>
@@ -9998,23 +9060,13 @@
                 <w:szCs w:val="24"/>
               </w:rPr>
             </w:pPr>
-            <w:proofErr w:type="spellStart"/>
-            <w:r>
-              <w:rPr>
-                <w:rFonts w:ascii="Times New Roman" w:eastAsia="Times New Roman" w:hAnsi="Times New Roman" w:cs="Times New Roman"/>
-                <w:sz w:val="24"/>
-                <w:szCs w:val="24"/>
-              </w:rPr>
-              <w:t>Denzel</w:t>
-            </w:r>
-            <w:proofErr w:type="spellEnd"/>
-            <w:r>
-              <w:rPr>
-                <w:rFonts w:ascii="Times New Roman" w:eastAsia="Times New Roman" w:hAnsi="Times New Roman" w:cs="Times New Roman"/>
-                <w:sz w:val="24"/>
-                <w:szCs w:val="24"/>
-              </w:rPr>
-              <w:t xml:space="preserve"> Wash.</w:t>
+            <w:r>
+              <w:rPr>
+                <w:rFonts w:ascii="Times New Roman" w:eastAsia="Times New Roman" w:hAnsi="Times New Roman" w:cs="Times New Roman"/>
+                <w:sz w:val="24"/>
+                <w:szCs w:val="24"/>
+              </w:rPr>
+              <w:t>Denzel Wash.</w:t>
             </w:r>
           </w:p>
         </w:tc>
@@ -10072,7 +9124,6 @@
                 <w:szCs w:val="24"/>
               </w:rPr>
             </w:pPr>
-            <w:proofErr w:type="spellStart"/>
             <w:r>
               <w:rPr>
                 <w:rFonts w:ascii="Times New Roman" w:eastAsia="Times New Roman" w:hAnsi="Times New Roman" w:cs="Times New Roman"/>
@@ -10081,7 +9132,6 @@
               </w:rPr>
               <w:t>producer</w:t>
             </w:r>
-            <w:proofErr w:type="spellEnd"/>
           </w:p>
         </w:tc>
         <w:tc>
@@ -10239,7 +9289,6 @@
                 <w:szCs w:val="24"/>
               </w:rPr>
             </w:pPr>
-            <w:proofErr w:type="spellStart"/>
             <w:r>
               <w:rPr>
                 <w:rFonts w:ascii="Times New Roman" w:eastAsia="Times New Roman" w:hAnsi="Times New Roman" w:cs="Times New Roman"/>
@@ -10248,7 +9297,6 @@
               </w:rPr>
               <w:t>president</w:t>
             </w:r>
-            <w:proofErr w:type="spellEnd"/>
           </w:p>
         </w:tc>
         <w:tc>
@@ -10393,25 +9441,7 @@
           <w:sz w:val="24"/>
           <w:szCs w:val="24"/>
         </w:rPr>
-        <w:t xml:space="preserve">Aussi, nous avons jugé redondant d’utiliser plusieurs fois une méthode </w:t>
-      </w:r>
-      <w:proofErr w:type="spellStart"/>
-      <w:r>
-        <w:rPr>
-          <w:rFonts w:ascii="Times New Roman" w:eastAsia="Times New Roman" w:hAnsi="Times New Roman" w:cs="Times New Roman"/>
-          <w:sz w:val="24"/>
-          <w:szCs w:val="24"/>
-        </w:rPr>
-        <w:t>ask</w:t>
-      </w:r>
-      <w:proofErr w:type="spellEnd"/>
-      <w:r>
-        <w:rPr>
-          <w:rFonts w:ascii="Times New Roman" w:eastAsia="Times New Roman" w:hAnsi="Times New Roman" w:cs="Times New Roman"/>
-          <w:sz w:val="24"/>
-          <w:szCs w:val="24"/>
-        </w:rPr>
-        <w:t xml:space="preserve"> spécifique pour chaque question. Ainsi, nous avons </w:t>
+        <w:t xml:space="preserve">Aussi, nous avons jugé redondant d’utiliser plusieurs fois une méthode ask spécifique pour chaque question. Ainsi, nous avons </w:t>
       </w:r>
       <w:r>
         <w:rPr>
@@ -10463,6 +9493,16 @@
         </w:rPr>
         <w:t xml:space="preserve">. </w:t>
       </w:r>
+      <w:r>
+        <w:rPr>
+          <w:rFonts w:ascii="Times New Roman" w:eastAsia="Times New Roman" w:hAnsi="Times New Roman" w:cs="Times New Roman"/>
+          <w:sz w:val="24"/>
+          <w:szCs w:val="24"/>
+        </w:rPr>
+        <w:t>Il suffit de répondre avec « y. » pour un oui et avec « n. » pour un non.</w:t>
+      </w:r>
+      <w:bookmarkStart w:id="17" w:name="_GoBack"/>
+      <w:bookmarkEnd w:id="17"/>
     </w:p>
     <w:p>
       <w:pPr>
@@ -10475,14 +9515,13 @@
           <w:szCs w:val="24"/>
         </w:rPr>
       </w:pPr>
-      <w:bookmarkStart w:id="17" w:name="_GoBack"/>
       <w:r>
         <w:br w:type="page"/>
       </w:r>
     </w:p>
     <w:p>
       <w:pPr>
-        <w:pStyle w:val="Titre2"/>
+        <w:pStyle w:val="Heading2"/>
         <w:spacing w:before="0" w:line="240" w:lineRule="auto"/>
         <w:contextualSpacing w:val="0"/>
         <w:jc w:val="both"/>
@@ -10495,7 +9534,6 @@
         </w:rPr>
       </w:pPr>
       <w:bookmarkStart w:id="18" w:name="_Toc529657413"/>
-      <w:bookmarkEnd w:id="17"/>
       <w:r>
         <w:rPr>
           <w:rFonts w:ascii="Times New Roman" w:eastAsia="Times New Roman" w:hAnsi="Times New Roman" w:cs="Times New Roman"/>
@@ -10606,7 +9644,7 @@
     </w:p>
     <w:tbl>
       <w:tblPr>
-        <w:tblStyle w:val="TableauGrille4-Accentuation1"/>
+        <w:tblStyle w:val="GridTable4-Accent1"/>
         <w:tblW w:w="9360" w:type="dxa"/>
         <w:jc w:val="center"/>
         <w:tblLayout w:type="fixed"/>
@@ -13063,7 +12101,7 @@
 </file>
 
 <file path=word/endnotes.xml><?xml version="1.0" encoding="utf-8"?>
-<w:endnotes xmlns:wpc="http://schemas.microsoft.com/office/word/2010/wordprocessingCanvas" xmlns:mc="http://schemas.openxmlformats.org/markup-compatibility/2006" xmlns:o="urn:schemas-microsoft-com:office:office" xmlns:r="http://schemas.openxmlformats.org/officeDocument/2006/relationships" xmlns:m="http://schemas.openxmlformats.org/officeDocument/2006/math" xmlns:v="urn:schemas-microsoft-com:vml" xmlns:wp14="http://schemas.microsoft.com/office/word/2010/wordprocessingDrawing" xmlns:wp="http://schemas.openxmlformats.org/drawingml/2006/wordprocessingDrawing" xmlns:w10="urn:schemas-microsoft-com:office:word" xmlns:w="http://schemas.openxmlformats.org/wordprocessingml/2006/main" xmlns:w14="http://schemas.microsoft.com/office/word/2010/wordml" xmlns:w15="http://schemas.microsoft.com/office/word/2012/wordml" xmlns:wpg="http://schemas.microsoft.com/office/word/2010/wordprocessingGroup" xmlns:wpi="http://schemas.microsoft.com/office/word/2010/wordprocessingInk" xmlns:wne="http://schemas.microsoft.com/office/word/2006/wordml" xmlns:wps="http://schemas.microsoft.com/office/word/2010/wordprocessingShape" mc:Ignorable="w14 w15 wp14">
+<w:endnotes xmlns:wpc="http://schemas.microsoft.com/office/word/2010/wordprocessingCanvas" xmlns:cx="http://schemas.microsoft.com/office/drawing/2014/chartex" xmlns:cx1="http://schemas.microsoft.com/office/drawing/2015/9/8/chartex" xmlns:cx2="http://schemas.microsoft.com/office/drawing/2015/10/21/chartex" xmlns:cx3="http://schemas.microsoft.com/office/drawing/2016/5/9/chartex" xmlns:cx4="http://schemas.microsoft.com/office/drawing/2016/5/10/chartex" xmlns:cx5="http://schemas.microsoft.com/office/drawing/2016/5/11/chartex" xmlns:cx6="http://schemas.microsoft.com/office/drawing/2016/5/12/chartex" xmlns:cx7="http://schemas.microsoft.com/office/drawing/2016/5/13/chartex" xmlns:cx8="http://schemas.microsoft.com/office/drawing/2016/5/14/chartex" xmlns:mc="http://schemas.openxmlformats.org/markup-compatibility/2006" xmlns:aink="http://schemas.microsoft.com/office/drawing/2016/ink" xmlns:am3d="http://schemas.microsoft.com/office/drawing/2017/model3d" xmlns:o="urn:schemas-microsoft-com:office:office" xmlns:r="http://schemas.openxmlformats.org/officeDocument/2006/relationships" xmlns:m="http://schemas.openxmlformats.org/officeDocument/2006/math" xmlns:v="urn:schemas-microsoft-com:vml" xmlns:wp14="http://schemas.microsoft.com/office/word/2010/wordprocessingDrawing" xmlns:wp="http://schemas.openxmlformats.org/drawingml/2006/wordprocessingDrawing" xmlns:w10="urn:schemas-microsoft-com:office:word" xmlns:w="http://schemas.openxmlformats.org/wordprocessingml/2006/main" xmlns:w14="http://schemas.microsoft.com/office/word/2010/wordml" xmlns:w15="http://schemas.microsoft.com/office/word/2012/wordml" xmlns:w16cid="http://schemas.microsoft.com/office/word/2016/wordml/cid" xmlns:w16se="http://schemas.microsoft.com/office/word/2015/wordml/symex" xmlns:wpg="http://schemas.microsoft.com/office/word/2010/wordprocessingGroup" xmlns:wpi="http://schemas.microsoft.com/office/word/2010/wordprocessingInk" xmlns:wne="http://schemas.microsoft.com/office/word/2006/wordml" xmlns:wps="http://schemas.microsoft.com/office/word/2010/wordprocessingShape" mc:Ignorable="w14 w15 w16se w16cid wp14">
   <w:endnote w:type="separator" w:id="-1">
     <w:p>
       <w:pPr>
@@ -13088,7 +12126,7 @@
 </file>
 
 <file path=word/footer1.xml><?xml version="1.0" encoding="utf-8"?>
-<w:ftr xmlns:wpc="http://schemas.microsoft.com/office/word/2010/wordprocessingCanvas" xmlns:mc="http://schemas.openxmlformats.org/markup-compatibility/2006" xmlns:o="urn:schemas-microsoft-com:office:office" xmlns:r="http://schemas.openxmlformats.org/officeDocument/2006/relationships" xmlns:m="http://schemas.openxmlformats.org/officeDocument/2006/math" xmlns:v="urn:schemas-microsoft-com:vml" xmlns:wp14="http://schemas.microsoft.com/office/word/2010/wordprocessingDrawing" xmlns:wp="http://schemas.openxmlformats.org/drawingml/2006/wordprocessingDrawing" xmlns:w10="urn:schemas-microsoft-com:office:word" xmlns:w="http://schemas.openxmlformats.org/wordprocessingml/2006/main" xmlns:w14="http://schemas.microsoft.com/office/word/2010/wordml" xmlns:w15="http://schemas.microsoft.com/office/word/2012/wordml" xmlns:wpg="http://schemas.microsoft.com/office/word/2010/wordprocessingGroup" xmlns:wpi="http://schemas.microsoft.com/office/word/2010/wordprocessingInk" xmlns:wne="http://schemas.microsoft.com/office/word/2006/wordml" xmlns:wps="http://schemas.microsoft.com/office/word/2010/wordprocessingShape" mc:Ignorable="w14 w15 wp14">
+<w:ftr xmlns:wpc="http://schemas.microsoft.com/office/word/2010/wordprocessingCanvas" xmlns:cx="http://schemas.microsoft.com/office/drawing/2014/chartex" xmlns:cx1="http://schemas.microsoft.com/office/drawing/2015/9/8/chartex" xmlns:cx2="http://schemas.microsoft.com/office/drawing/2015/10/21/chartex" xmlns:cx3="http://schemas.microsoft.com/office/drawing/2016/5/9/chartex" xmlns:cx4="http://schemas.microsoft.com/office/drawing/2016/5/10/chartex" xmlns:cx5="http://schemas.microsoft.com/office/drawing/2016/5/11/chartex" xmlns:cx6="http://schemas.microsoft.com/office/drawing/2016/5/12/chartex" xmlns:cx7="http://schemas.microsoft.com/office/drawing/2016/5/13/chartex" xmlns:cx8="http://schemas.microsoft.com/office/drawing/2016/5/14/chartex" xmlns:mc="http://schemas.openxmlformats.org/markup-compatibility/2006" xmlns:aink="http://schemas.microsoft.com/office/drawing/2016/ink" xmlns:am3d="http://schemas.microsoft.com/office/drawing/2017/model3d" xmlns:o="urn:schemas-microsoft-com:office:office" xmlns:r="http://schemas.openxmlformats.org/officeDocument/2006/relationships" xmlns:m="http://schemas.openxmlformats.org/officeDocument/2006/math" xmlns:v="urn:schemas-microsoft-com:vml" xmlns:wp14="http://schemas.microsoft.com/office/word/2010/wordprocessingDrawing" xmlns:wp="http://schemas.openxmlformats.org/drawingml/2006/wordprocessingDrawing" xmlns:w10="urn:schemas-microsoft-com:office:word" xmlns:w="http://schemas.openxmlformats.org/wordprocessingml/2006/main" xmlns:w14="http://schemas.microsoft.com/office/word/2010/wordml" xmlns:w15="http://schemas.microsoft.com/office/word/2012/wordml" xmlns:w16cid="http://schemas.microsoft.com/office/word/2016/wordml/cid" xmlns:w16se="http://schemas.microsoft.com/office/word/2015/wordml/symex" xmlns:wpg="http://schemas.microsoft.com/office/word/2010/wordprocessingGroup" xmlns:wpi="http://schemas.microsoft.com/office/word/2010/wordprocessingInk" xmlns:wne="http://schemas.microsoft.com/office/word/2006/wordml" xmlns:wps="http://schemas.microsoft.com/office/word/2010/wordprocessingShape" mc:Ignorable="w14 w15 w16se w16cid wp14">
   <w:p>
     <w:pPr>
       <w:contextualSpacing w:val="0"/>
@@ -13133,7 +12171,7 @@
 </file>
 
 <file path=word/footer2.xml><?xml version="1.0" encoding="utf-8"?>
-<w:ftr xmlns:wpc="http://schemas.microsoft.com/office/word/2010/wordprocessingCanvas" xmlns:mc="http://schemas.openxmlformats.org/markup-compatibility/2006" xmlns:o="urn:schemas-microsoft-com:office:office" xmlns:r="http://schemas.openxmlformats.org/officeDocument/2006/relationships" xmlns:m="http://schemas.openxmlformats.org/officeDocument/2006/math" xmlns:v="urn:schemas-microsoft-com:vml" xmlns:wp14="http://schemas.microsoft.com/office/word/2010/wordprocessingDrawing" xmlns:wp="http://schemas.openxmlformats.org/drawingml/2006/wordprocessingDrawing" xmlns:w10="urn:schemas-microsoft-com:office:word" xmlns:w="http://schemas.openxmlformats.org/wordprocessingml/2006/main" xmlns:w14="http://schemas.microsoft.com/office/word/2010/wordml" xmlns:w15="http://schemas.microsoft.com/office/word/2012/wordml" xmlns:wpg="http://schemas.microsoft.com/office/word/2010/wordprocessingGroup" xmlns:wpi="http://schemas.microsoft.com/office/word/2010/wordprocessingInk" xmlns:wne="http://schemas.microsoft.com/office/word/2006/wordml" xmlns:wps="http://schemas.microsoft.com/office/word/2010/wordprocessingShape" mc:Ignorable="w14 w15 wp14">
+<w:ftr xmlns:wpc="http://schemas.microsoft.com/office/word/2010/wordprocessingCanvas" xmlns:cx="http://schemas.microsoft.com/office/drawing/2014/chartex" xmlns:cx1="http://schemas.microsoft.com/office/drawing/2015/9/8/chartex" xmlns:cx2="http://schemas.microsoft.com/office/drawing/2015/10/21/chartex" xmlns:cx3="http://schemas.microsoft.com/office/drawing/2016/5/9/chartex" xmlns:cx4="http://schemas.microsoft.com/office/drawing/2016/5/10/chartex" xmlns:cx5="http://schemas.microsoft.com/office/drawing/2016/5/11/chartex" xmlns:cx6="http://schemas.microsoft.com/office/drawing/2016/5/12/chartex" xmlns:cx7="http://schemas.microsoft.com/office/drawing/2016/5/13/chartex" xmlns:cx8="http://schemas.microsoft.com/office/drawing/2016/5/14/chartex" xmlns:mc="http://schemas.openxmlformats.org/markup-compatibility/2006" xmlns:aink="http://schemas.microsoft.com/office/drawing/2016/ink" xmlns:am3d="http://schemas.microsoft.com/office/drawing/2017/model3d" xmlns:o="urn:schemas-microsoft-com:office:office" xmlns:r="http://schemas.openxmlformats.org/officeDocument/2006/relationships" xmlns:m="http://schemas.openxmlformats.org/officeDocument/2006/math" xmlns:v="urn:schemas-microsoft-com:vml" xmlns:wp14="http://schemas.microsoft.com/office/word/2010/wordprocessingDrawing" xmlns:wp="http://schemas.openxmlformats.org/drawingml/2006/wordprocessingDrawing" xmlns:w10="urn:schemas-microsoft-com:office:word" xmlns:w="http://schemas.openxmlformats.org/wordprocessingml/2006/main" xmlns:w14="http://schemas.microsoft.com/office/word/2010/wordml" xmlns:w15="http://schemas.microsoft.com/office/word/2012/wordml" xmlns:w16cid="http://schemas.microsoft.com/office/word/2016/wordml/cid" xmlns:w16se="http://schemas.microsoft.com/office/word/2015/wordml/symex" xmlns:wpg="http://schemas.microsoft.com/office/word/2010/wordprocessingGroup" xmlns:wpi="http://schemas.microsoft.com/office/word/2010/wordprocessingInk" xmlns:wne="http://schemas.microsoft.com/office/word/2006/wordml" xmlns:wps="http://schemas.microsoft.com/office/word/2010/wordprocessingShape" mc:Ignorable="w14 w15 w16se w16cid wp14">
   <w:p>
     <w:pPr>
       <w:contextualSpacing w:val="0"/>
@@ -13143,7 +12181,7 @@
 </file>
 
 <file path=word/footnotes.xml><?xml version="1.0" encoding="utf-8"?>
-<w:footnotes xmlns:wpc="http://schemas.microsoft.com/office/word/2010/wordprocessingCanvas" xmlns:mc="http://schemas.openxmlformats.org/markup-compatibility/2006" xmlns:o="urn:schemas-microsoft-com:office:office" xmlns:r="http://schemas.openxmlformats.org/officeDocument/2006/relationships" xmlns:m="http://schemas.openxmlformats.org/officeDocument/2006/math" xmlns:v="urn:schemas-microsoft-com:vml" xmlns:wp14="http://schemas.microsoft.com/office/word/2010/wordprocessingDrawing" xmlns:wp="http://schemas.openxmlformats.org/drawingml/2006/wordprocessingDrawing" xmlns:w10="urn:schemas-microsoft-com:office:word" xmlns:w="http://schemas.openxmlformats.org/wordprocessingml/2006/main" xmlns:w14="http://schemas.microsoft.com/office/word/2010/wordml" xmlns:w15="http://schemas.microsoft.com/office/word/2012/wordml" xmlns:wpg="http://schemas.microsoft.com/office/word/2010/wordprocessingGroup" xmlns:wpi="http://schemas.microsoft.com/office/word/2010/wordprocessingInk" xmlns:wne="http://schemas.microsoft.com/office/word/2006/wordml" xmlns:wps="http://schemas.microsoft.com/office/word/2010/wordprocessingShape" mc:Ignorable="w14 w15 wp14">
+<w:footnotes xmlns:wpc="http://schemas.microsoft.com/office/word/2010/wordprocessingCanvas" xmlns:cx="http://schemas.microsoft.com/office/drawing/2014/chartex" xmlns:cx1="http://schemas.microsoft.com/office/drawing/2015/9/8/chartex" xmlns:cx2="http://schemas.microsoft.com/office/drawing/2015/10/21/chartex" xmlns:cx3="http://schemas.microsoft.com/office/drawing/2016/5/9/chartex" xmlns:cx4="http://schemas.microsoft.com/office/drawing/2016/5/10/chartex" xmlns:cx5="http://schemas.microsoft.com/office/drawing/2016/5/11/chartex" xmlns:cx6="http://schemas.microsoft.com/office/drawing/2016/5/12/chartex" xmlns:cx7="http://schemas.microsoft.com/office/drawing/2016/5/13/chartex" xmlns:cx8="http://schemas.microsoft.com/office/drawing/2016/5/14/chartex" xmlns:mc="http://schemas.openxmlformats.org/markup-compatibility/2006" xmlns:aink="http://schemas.microsoft.com/office/drawing/2016/ink" xmlns:am3d="http://schemas.microsoft.com/office/drawing/2017/model3d" xmlns:o="urn:schemas-microsoft-com:office:office" xmlns:r="http://schemas.openxmlformats.org/officeDocument/2006/relationships" xmlns:m="http://schemas.openxmlformats.org/officeDocument/2006/math" xmlns:v="urn:schemas-microsoft-com:vml" xmlns:wp14="http://schemas.microsoft.com/office/word/2010/wordprocessingDrawing" xmlns:wp="http://schemas.openxmlformats.org/drawingml/2006/wordprocessingDrawing" xmlns:w10="urn:schemas-microsoft-com:office:word" xmlns:w="http://schemas.openxmlformats.org/wordprocessingml/2006/main" xmlns:w14="http://schemas.microsoft.com/office/word/2010/wordml" xmlns:w15="http://schemas.microsoft.com/office/word/2012/wordml" xmlns:w16cid="http://schemas.microsoft.com/office/word/2016/wordml/cid" xmlns:w16se="http://schemas.microsoft.com/office/word/2015/wordml/symex" xmlns:wpg="http://schemas.microsoft.com/office/word/2010/wordprocessingGroup" xmlns:wpi="http://schemas.microsoft.com/office/word/2010/wordprocessingInk" xmlns:wne="http://schemas.microsoft.com/office/word/2006/wordml" xmlns:wps="http://schemas.microsoft.com/office/word/2010/wordprocessingShape" mc:Ignorable="w14 w15 w16se w16cid wp14">
   <w:footnote w:type="separator" w:id="-1">
     <w:p>
       <w:pPr>
@@ -13168,25 +12206,25 @@
 </file>
 
 <file path=word/header1.xml><?xml version="1.0" encoding="utf-8"?>
-<w:hdr xmlns:wpc="http://schemas.microsoft.com/office/word/2010/wordprocessingCanvas" xmlns:mc="http://schemas.openxmlformats.org/markup-compatibility/2006" xmlns:o="urn:schemas-microsoft-com:office:office" xmlns:r="http://schemas.openxmlformats.org/officeDocument/2006/relationships" xmlns:m="http://schemas.openxmlformats.org/officeDocument/2006/math" xmlns:v="urn:schemas-microsoft-com:vml" xmlns:wp14="http://schemas.microsoft.com/office/word/2010/wordprocessingDrawing" xmlns:wp="http://schemas.openxmlformats.org/drawingml/2006/wordprocessingDrawing" xmlns:w10="urn:schemas-microsoft-com:office:word" xmlns:w="http://schemas.openxmlformats.org/wordprocessingml/2006/main" xmlns:w14="http://schemas.microsoft.com/office/word/2010/wordml" xmlns:w15="http://schemas.microsoft.com/office/word/2012/wordml" xmlns:wpg="http://schemas.microsoft.com/office/word/2010/wordprocessingGroup" xmlns:wpi="http://schemas.microsoft.com/office/word/2010/wordprocessingInk" xmlns:wne="http://schemas.microsoft.com/office/word/2006/wordml" xmlns:wps="http://schemas.microsoft.com/office/word/2010/wordprocessingShape" mc:Ignorable="w14 w15 wp14">
+<w:hdr xmlns:wpc="http://schemas.microsoft.com/office/word/2010/wordprocessingCanvas" xmlns:cx="http://schemas.microsoft.com/office/drawing/2014/chartex" xmlns:cx1="http://schemas.microsoft.com/office/drawing/2015/9/8/chartex" xmlns:cx2="http://schemas.microsoft.com/office/drawing/2015/10/21/chartex" xmlns:cx3="http://schemas.microsoft.com/office/drawing/2016/5/9/chartex" xmlns:cx4="http://schemas.microsoft.com/office/drawing/2016/5/10/chartex" xmlns:cx5="http://schemas.microsoft.com/office/drawing/2016/5/11/chartex" xmlns:cx6="http://schemas.microsoft.com/office/drawing/2016/5/12/chartex" xmlns:cx7="http://schemas.microsoft.com/office/drawing/2016/5/13/chartex" xmlns:cx8="http://schemas.microsoft.com/office/drawing/2016/5/14/chartex" xmlns:mc="http://schemas.openxmlformats.org/markup-compatibility/2006" xmlns:aink="http://schemas.microsoft.com/office/drawing/2016/ink" xmlns:am3d="http://schemas.microsoft.com/office/drawing/2017/model3d" xmlns:o="urn:schemas-microsoft-com:office:office" xmlns:r="http://schemas.openxmlformats.org/officeDocument/2006/relationships" xmlns:m="http://schemas.openxmlformats.org/officeDocument/2006/math" xmlns:v="urn:schemas-microsoft-com:vml" xmlns:wp14="http://schemas.microsoft.com/office/word/2010/wordprocessingDrawing" xmlns:wp="http://schemas.openxmlformats.org/drawingml/2006/wordprocessingDrawing" xmlns:w10="urn:schemas-microsoft-com:office:word" xmlns:w="http://schemas.openxmlformats.org/wordprocessingml/2006/main" xmlns:w14="http://schemas.microsoft.com/office/word/2010/wordml" xmlns:w15="http://schemas.microsoft.com/office/word/2012/wordml" xmlns:w16cid="http://schemas.microsoft.com/office/word/2016/wordml/cid" xmlns:w16se="http://schemas.microsoft.com/office/word/2015/wordml/symex" xmlns:wpg="http://schemas.microsoft.com/office/word/2010/wordprocessingGroup" xmlns:wpi="http://schemas.microsoft.com/office/word/2010/wordprocessingInk" xmlns:wne="http://schemas.microsoft.com/office/word/2006/wordml" xmlns:wps="http://schemas.microsoft.com/office/word/2010/wordprocessingShape" mc:Ignorable="w14 w15 w16se w16cid wp14">
   <w:p>
     <w:pPr>
-      <w:pStyle w:val="En-tte"/>
+      <w:pStyle w:val="Header"/>
     </w:pPr>
   </w:p>
   <w:p>
     <w:pPr>
-      <w:pStyle w:val="En-tte"/>
+      <w:pStyle w:val="Header"/>
     </w:pPr>
   </w:p>
   <w:p>
     <w:pPr>
-      <w:pStyle w:val="En-tte"/>
+      <w:pStyle w:val="Header"/>
     </w:pPr>
   </w:p>
   <w:p>
     <w:pPr>
-      <w:pStyle w:val="En-tte"/>
+      <w:pStyle w:val="Header"/>
       <w:pBdr>
         <w:bottom w:val="thinThickSmallGap" w:sz="24" w:space="1" w:color="0070C0"/>
       </w:pBdr>
@@ -13240,7 +12278,7 @@
 </file>
 
 <file path=word/numbering.xml><?xml version="1.0" encoding="utf-8"?>
-<w:numbering xmlns:wpc="http://schemas.microsoft.com/office/word/2010/wordprocessingCanvas" xmlns:mc="http://schemas.openxmlformats.org/markup-compatibility/2006" xmlns:o="urn:schemas-microsoft-com:office:office" xmlns:r="http://schemas.openxmlformats.org/officeDocument/2006/relationships" xmlns:m="http://schemas.openxmlformats.org/officeDocument/2006/math" xmlns:v="urn:schemas-microsoft-com:vml" xmlns:wp14="http://schemas.microsoft.com/office/word/2010/wordprocessingDrawing" xmlns:wp="http://schemas.openxmlformats.org/drawingml/2006/wordprocessingDrawing" xmlns:w10="urn:schemas-microsoft-com:office:word" xmlns:w="http://schemas.openxmlformats.org/wordprocessingml/2006/main" xmlns:w14="http://schemas.microsoft.com/office/word/2010/wordml" xmlns:w15="http://schemas.microsoft.com/office/word/2012/wordml" xmlns:wpg="http://schemas.microsoft.com/office/word/2010/wordprocessingGroup" xmlns:wpi="http://schemas.microsoft.com/office/word/2010/wordprocessingInk" xmlns:wne="http://schemas.microsoft.com/office/word/2006/wordml" xmlns:wps="http://schemas.microsoft.com/office/word/2010/wordprocessingShape" mc:Ignorable="w14 w15 wp14">
+<w:numbering xmlns:wpc="http://schemas.microsoft.com/office/word/2010/wordprocessingCanvas" xmlns:cx="http://schemas.microsoft.com/office/drawing/2014/chartex" xmlns:cx1="http://schemas.microsoft.com/office/drawing/2015/9/8/chartex" xmlns:cx2="http://schemas.microsoft.com/office/drawing/2015/10/21/chartex" xmlns:cx3="http://schemas.microsoft.com/office/drawing/2016/5/9/chartex" xmlns:cx4="http://schemas.microsoft.com/office/drawing/2016/5/10/chartex" xmlns:cx5="http://schemas.microsoft.com/office/drawing/2016/5/11/chartex" xmlns:cx6="http://schemas.microsoft.com/office/drawing/2016/5/12/chartex" xmlns:cx7="http://schemas.microsoft.com/office/drawing/2016/5/13/chartex" xmlns:cx8="http://schemas.microsoft.com/office/drawing/2016/5/14/chartex" xmlns:mc="http://schemas.openxmlformats.org/markup-compatibility/2006" xmlns:aink="http://schemas.microsoft.com/office/drawing/2016/ink" xmlns:am3d="http://schemas.microsoft.com/office/drawing/2017/model3d" xmlns:o="urn:schemas-microsoft-com:office:office" xmlns:r="http://schemas.openxmlformats.org/officeDocument/2006/relationships" xmlns:m="http://schemas.openxmlformats.org/officeDocument/2006/math" xmlns:v="urn:schemas-microsoft-com:vml" xmlns:wp14="http://schemas.microsoft.com/office/word/2010/wordprocessingDrawing" xmlns:wp="http://schemas.openxmlformats.org/drawingml/2006/wordprocessingDrawing" xmlns:w10="urn:schemas-microsoft-com:office:word" xmlns:w="http://schemas.openxmlformats.org/wordprocessingml/2006/main" xmlns:w14="http://schemas.microsoft.com/office/word/2010/wordml" xmlns:w15="http://schemas.microsoft.com/office/word/2012/wordml" xmlns:w16cid="http://schemas.microsoft.com/office/word/2016/wordml/cid" xmlns:w16se="http://schemas.microsoft.com/office/word/2015/wordml/symex" xmlns:wpg="http://schemas.microsoft.com/office/word/2010/wordprocessingGroup" xmlns:wpi="http://schemas.microsoft.com/office/word/2010/wordprocessingInk" xmlns:wne="http://schemas.microsoft.com/office/word/2006/wordml" xmlns:wps="http://schemas.microsoft.com/office/word/2010/wordprocessingShape" mc:Ignorable="w14 w15 w16se w16cid wp14">
   <w:abstractNum w:abstractNumId="0" w15:restartNumberingAfterBreak="0">
     <w:nsid w:val="2A263954"/>
     <w:multiLevelType w:val="multilevel"/>
@@ -13569,7 +12607,7 @@
 </file>
 
 <file path=word/styles.xml><?xml version="1.0" encoding="utf-8"?>
-<w:styles xmlns:mc="http://schemas.openxmlformats.org/markup-compatibility/2006" xmlns:r="http://schemas.openxmlformats.org/officeDocument/2006/relationships" xmlns:w="http://schemas.openxmlformats.org/wordprocessingml/2006/main" xmlns:w14="http://schemas.microsoft.com/office/word/2010/wordml" xmlns:w15="http://schemas.microsoft.com/office/word/2012/wordml" mc:Ignorable="w14 w15">
+<w:styles xmlns:mc="http://schemas.openxmlformats.org/markup-compatibility/2006" xmlns:r="http://schemas.openxmlformats.org/officeDocument/2006/relationships" xmlns:w="http://schemas.openxmlformats.org/wordprocessingml/2006/main" xmlns:w14="http://schemas.microsoft.com/office/word/2010/wordml" xmlns:w15="http://schemas.microsoft.com/office/word/2012/wordml" xmlns:w16cid="http://schemas.microsoft.com/office/word/2016/wordml/cid" xmlns:w16se="http://schemas.microsoft.com/office/word/2015/wordml/symex" mc:Ignorable="w14 w15 w16se w16cid">
   <w:docDefaults>
     <w:rPrDefault>
       <w:rPr>
@@ -13586,7 +12624,7 @@
       </w:pPr>
     </w:pPrDefault>
   </w:docDefaults>
-  <w:latentStyles w:defLockedState="0" w:defUIPriority="99" w:defSemiHidden="0" w:defUnhideWhenUsed="0" w:defQFormat="0" w:count="371">
+  <w:latentStyles w:defLockedState="0" w:defUIPriority="99" w:defSemiHidden="0" w:defUnhideWhenUsed="0" w:defQFormat="0" w:count="375">
     <w:lsdException w:name="Normal" w:uiPriority="0" w:qFormat="1"/>
     <w:lsdException w:name="heading 1" w:uiPriority="0" w:qFormat="1"/>
     <w:lsdException w:name="heading 2" w:semiHidden="1" w:uiPriority="9" w:unhideWhenUsed="1" w:qFormat="1"/>
@@ -13692,7 +12730,6 @@
     <w:lsdException w:name="HTML Sample" w:semiHidden="1" w:unhideWhenUsed="1"/>
     <w:lsdException w:name="HTML Typewriter" w:semiHidden="1" w:unhideWhenUsed="1"/>
     <w:lsdException w:name="HTML Variable" w:semiHidden="1" w:unhideWhenUsed="1"/>
-    <w:lsdException w:name="Normal Table" w:semiHidden="1" w:unhideWhenUsed="1"/>
     <w:lsdException w:name="annotation subject" w:semiHidden="1" w:unhideWhenUsed="1"/>
     <w:lsdException w:name="No List" w:semiHidden="1" w:unhideWhenUsed="1"/>
     <w:lsdException w:name="Outline List 1" w:semiHidden="1" w:unhideWhenUsed="1"/>
@@ -13736,10 +12773,8 @@
     <w:lsdException w:name="Table Elegant" w:semiHidden="1" w:unhideWhenUsed="1"/>
     <w:lsdException w:name="Table Professional" w:semiHidden="1" w:unhideWhenUsed="1"/>
     <w:lsdException w:name="Table Subtle 1" w:semiHidden="1" w:unhideWhenUsed="1"/>
-    <w:lsdException w:name="Table Subtle 2" w:semiHidden="1" w:unhideWhenUsed="1"/>
     <w:lsdException w:name="Table Web 1" w:semiHidden="1" w:unhideWhenUsed="1"/>
     <w:lsdException w:name="Table Web 2" w:semiHidden="1" w:unhideWhenUsed="1"/>
-    <w:lsdException w:name="Table Web 3" w:semiHidden="1" w:unhideWhenUsed="1"/>
     <w:lsdException w:name="Balloon Text" w:semiHidden="1" w:unhideWhenUsed="1"/>
     <w:lsdException w:name="Table Grid" w:uiPriority="39"/>
     <w:lsdException w:name="Table Theme" w:semiHidden="1" w:unhideWhenUsed="1"/>
@@ -13958,6 +12993,10 @@
     <w:lsdException w:name="List Table 5 Dark Accent 6" w:uiPriority="50"/>
     <w:lsdException w:name="List Table 6 Colorful Accent 6" w:uiPriority="51"/>
     <w:lsdException w:name="List Table 7 Colorful Accent 6" w:uiPriority="52"/>
+    <w:lsdException w:name="Mention" w:semiHidden="1" w:unhideWhenUsed="1"/>
+    <w:lsdException w:name="Smart Hyperlink" w:semiHidden="1" w:unhideWhenUsed="1"/>
+    <w:lsdException w:name="Hashtag" w:semiHidden="1" w:unhideWhenUsed="1"/>
+    <w:lsdException w:name="Unresolved Mention" w:semiHidden="1" w:unhideWhenUsed="1"/>
   </w:latentStyles>
   <w:style w:type="paragraph" w:default="1" w:styleId="Normal">
     <w:name w:val="Normal"/>
@@ -13965,7 +13004,7 @@
       <w:lang w:val="fr-CA"/>
     </w:rPr>
   </w:style>
-  <w:style w:type="paragraph" w:styleId="Titre1">
+  <w:style w:type="paragraph" w:styleId="Heading1">
     <w:name w:val="heading 1"/>
     <w:basedOn w:val="Normal"/>
     <w:next w:val="Normal"/>
@@ -13980,7 +13019,7 @@
       <w:szCs w:val="40"/>
     </w:rPr>
   </w:style>
-  <w:style w:type="paragraph" w:styleId="Titre2">
+  <w:style w:type="paragraph" w:styleId="Heading2">
     <w:name w:val="heading 2"/>
     <w:basedOn w:val="Normal"/>
     <w:next w:val="Normal"/>
@@ -13995,7 +13034,7 @@
       <w:szCs w:val="32"/>
     </w:rPr>
   </w:style>
-  <w:style w:type="paragraph" w:styleId="Titre3">
+  <w:style w:type="paragraph" w:styleId="Heading3">
     <w:name w:val="heading 3"/>
     <w:basedOn w:val="Normal"/>
     <w:next w:val="Normal"/>
@@ -14011,7 +13050,7 @@
       <w:szCs w:val="28"/>
     </w:rPr>
   </w:style>
-  <w:style w:type="paragraph" w:styleId="Titre4">
+  <w:style w:type="paragraph" w:styleId="Heading4">
     <w:name w:val="heading 4"/>
     <w:basedOn w:val="Normal"/>
     <w:next w:val="Normal"/>
@@ -14027,7 +13066,7 @@
       <w:szCs w:val="24"/>
     </w:rPr>
   </w:style>
-  <w:style w:type="paragraph" w:styleId="Titre5">
+  <w:style w:type="paragraph" w:styleId="Heading5">
     <w:name w:val="heading 5"/>
     <w:basedOn w:val="Normal"/>
     <w:next w:val="Normal"/>
@@ -14041,7 +13080,7 @@
       <w:color w:val="666666"/>
     </w:rPr>
   </w:style>
-  <w:style w:type="paragraph" w:styleId="Titre6">
+  <w:style w:type="paragraph" w:styleId="Heading6">
     <w:name w:val="heading 6"/>
     <w:basedOn w:val="Normal"/>
     <w:next w:val="Normal"/>
@@ -14056,13 +13095,13 @@
       <w:color w:val="666666"/>
     </w:rPr>
   </w:style>
-  <w:style w:type="character" w:default="1" w:styleId="Policepardfaut">
+  <w:style w:type="character" w:default="1" w:styleId="DefaultParagraphFont">
     <w:name w:val="Default Paragraph Font"/>
     <w:uiPriority w:val="1"/>
     <w:semiHidden/>
     <w:unhideWhenUsed/>
   </w:style>
-  <w:style w:type="table" w:default="1" w:styleId="TableauNormal">
+  <w:style w:type="table" w:default="1" w:styleId="TableNormal">
     <w:name w:val="Normal Table"/>
     <w:uiPriority w:val="99"/>
     <w:semiHidden/>
@@ -14077,14 +13116,14 @@
       </w:tblCellMar>
     </w:tblPr>
   </w:style>
-  <w:style w:type="numbering" w:default="1" w:styleId="Aucuneliste">
+  <w:style w:type="numbering" w:default="1" w:styleId="NoList">
     <w:name w:val="No List"/>
     <w:uiPriority w:val="99"/>
     <w:semiHidden/>
     <w:unhideWhenUsed/>
   </w:style>
-  <w:style w:type="table" w:customStyle="1" w:styleId="TableNormal">
-    <w:name w:val="Table Normal"/>
+  <w:style w:type="table" w:customStyle="1" w:styleId="TableNormal1">
+    <w:name w:val="Table Normal1"/>
     <w:tblPr>
       <w:tblCellMar>
         <w:top w:w="0" w:type="dxa"/>
@@ -14094,7 +13133,7 @@
       </w:tblCellMar>
     </w:tblPr>
   </w:style>
-  <w:style w:type="paragraph" w:styleId="Titre">
+  <w:style w:type="paragraph" w:styleId="Title">
     <w:name w:val="Title"/>
     <w:basedOn w:val="Normal"/>
     <w:next w:val="Normal"/>
@@ -14108,7 +13147,7 @@
       <w:szCs w:val="52"/>
     </w:rPr>
   </w:style>
-  <w:style w:type="paragraph" w:styleId="Sous-titre">
+  <w:style w:type="paragraph" w:styleId="Subtitle">
     <w:name w:val="Subtitle"/>
     <w:basedOn w:val="Normal"/>
     <w:next w:val="Normal"/>
@@ -14124,7 +13163,7 @@
     </w:rPr>
   </w:style>
   <w:style w:type="table" w:customStyle="1" w:styleId="a">
-    <w:basedOn w:val="TableNormal"/>
+    <w:basedOn w:val="TableNormal1"/>
     <w:tblPr>
       <w:tblStyleRowBandSize w:val="1"/>
       <w:tblStyleColBandSize w:val="1"/>
@@ -14137,7 +13176,7 @@
     </w:tblPr>
   </w:style>
   <w:style w:type="table" w:customStyle="1" w:styleId="a0">
-    <w:basedOn w:val="TableNormal"/>
+    <w:basedOn w:val="TableNormal1"/>
     <w:tblPr>
       <w:tblStyleRowBandSize w:val="1"/>
       <w:tblStyleColBandSize w:val="1"/>
@@ -14150,7 +13189,7 @@
     </w:tblPr>
   </w:style>
   <w:style w:type="table" w:customStyle="1" w:styleId="a1">
-    <w:basedOn w:val="TableNormal"/>
+    <w:basedOn w:val="TableNormal1"/>
     <w:tblPr>
       <w:tblStyleRowBandSize w:val="1"/>
       <w:tblStyleColBandSize w:val="1"/>
@@ -14179,10 +13218,10 @@
       <w:szCs w:val="24"/>
     </w:rPr>
   </w:style>
-  <w:style w:type="paragraph" w:styleId="En-tte">
+  <w:style w:type="paragraph" w:styleId="Header">
     <w:name w:val="header"/>
     <w:basedOn w:val="Normal"/>
-    <w:link w:val="En-tteCar"/>
+    <w:link w:val="HeaderChar"/>
     <w:uiPriority w:val="99"/>
     <w:unhideWhenUsed/>
     <w:rsid w:val="00B31D1D"/>
@@ -14194,20 +13233,20 @@
       <w:spacing w:line="240" w:lineRule="auto"/>
     </w:pPr>
   </w:style>
-  <w:style w:type="character" w:customStyle="1" w:styleId="En-tteCar">
-    <w:name w:val="En-tête Car"/>
-    <w:basedOn w:val="Policepardfaut"/>
-    <w:link w:val="En-tte"/>
+  <w:style w:type="character" w:customStyle="1" w:styleId="HeaderChar">
+    <w:name w:val="Header Char"/>
+    <w:basedOn w:val="DefaultParagraphFont"/>
+    <w:link w:val="Header"/>
     <w:uiPriority w:val="99"/>
     <w:rsid w:val="00B31D1D"/>
     <w:rPr>
       <w:lang w:val="fr-CA"/>
     </w:rPr>
   </w:style>
-  <w:style w:type="paragraph" w:styleId="Pieddepage">
+  <w:style w:type="paragraph" w:styleId="Footer">
     <w:name w:val="footer"/>
     <w:basedOn w:val="Normal"/>
-    <w:link w:val="PieddepageCar"/>
+    <w:link w:val="FooterChar"/>
     <w:uiPriority w:val="99"/>
     <w:unhideWhenUsed/>
     <w:rsid w:val="00B31D1D"/>
@@ -14219,17 +13258,17 @@
       <w:spacing w:line="240" w:lineRule="auto"/>
     </w:pPr>
   </w:style>
-  <w:style w:type="character" w:customStyle="1" w:styleId="PieddepageCar">
-    <w:name w:val="Pied de page Car"/>
-    <w:basedOn w:val="Policepardfaut"/>
-    <w:link w:val="Pieddepage"/>
+  <w:style w:type="character" w:customStyle="1" w:styleId="FooterChar">
+    <w:name w:val="Footer Char"/>
+    <w:basedOn w:val="DefaultParagraphFont"/>
+    <w:link w:val="Footer"/>
     <w:uiPriority w:val="99"/>
     <w:rsid w:val="00B31D1D"/>
     <w:rPr>
       <w:lang w:val="fr-CA"/>
     </w:rPr>
   </w:style>
-  <w:style w:type="paragraph" w:styleId="TM1">
+  <w:style w:type="paragraph" w:styleId="TOC1">
     <w:name w:val="toc 1"/>
     <w:basedOn w:val="Normal"/>
     <w:next w:val="Normal"/>
@@ -14252,7 +13291,7 @@
       <w:szCs w:val="24"/>
     </w:rPr>
   </w:style>
-  <w:style w:type="paragraph" w:styleId="TM2">
+  <w:style w:type="paragraph" w:styleId="TOC2">
     <w:name w:val="toc 2"/>
     <w:basedOn w:val="Normal"/>
     <w:next w:val="Normal"/>
@@ -14265,9 +13304,9 @@
       <w:ind w:left="220"/>
     </w:pPr>
   </w:style>
-  <w:style w:type="character" w:styleId="Lienhypertexte">
+  <w:style w:type="character" w:styleId="Hyperlink">
     <w:name w:val="Hyperlink"/>
-    <w:basedOn w:val="Policepardfaut"/>
+    <w:basedOn w:val="DefaultParagraphFont"/>
     <w:uiPriority w:val="99"/>
     <w:unhideWhenUsed/>
     <w:rsid w:val="007A45F5"/>
@@ -14276,9 +13315,9 @@
       <w:u w:val="single"/>
     </w:rPr>
   </w:style>
-  <w:style w:type="paragraph" w:styleId="En-ttedetabledesmatires">
+  <w:style w:type="paragraph" w:styleId="TOCHeading">
     <w:name w:val="TOC Heading"/>
-    <w:basedOn w:val="Titre1"/>
+    <w:basedOn w:val="Heading1"/>
     <w:next w:val="Normal"/>
     <w:uiPriority w:val="39"/>
     <w:unhideWhenUsed/>
@@ -14296,7 +13335,7 @@
       <w:szCs w:val="32"/>
     </w:rPr>
   </w:style>
-  <w:style w:type="paragraph" w:styleId="TM3">
+  <w:style w:type="paragraph" w:styleId="TOC3">
     <w:name w:val="toc 3"/>
     <w:basedOn w:val="Normal"/>
     <w:next w:val="Normal"/>
@@ -14313,9 +13352,9 @@
       <w:rFonts w:asciiTheme="minorHAnsi" w:eastAsiaTheme="minorEastAsia" w:hAnsiTheme="minorHAnsi" w:cs="Times New Roman"/>
     </w:rPr>
   </w:style>
-  <w:style w:type="table" w:styleId="TableauGrille6Couleur-Accentuation5">
+  <w:style w:type="table" w:styleId="GridTable6Colorful-Accent5">
     <w:name w:val="Grid Table 6 Colorful Accent 5"/>
-    <w:basedOn w:val="TableauNormal"/>
+    <w:basedOn w:val="TableNormal"/>
     <w:uiPriority w:val="51"/>
     <w:rsid w:val="007A45F5"/>
     <w:pPr>
@@ -14385,9 +13424,9 @@
       </w:tcPr>
     </w:tblStylePr>
   </w:style>
-  <w:style w:type="table" w:styleId="TableauGrille3-Accentuation5">
+  <w:style w:type="table" w:styleId="GridTable3-Accent5">
     <w:name w:val="Grid Table 3 Accent 5"/>
-    <w:basedOn w:val="TableauNormal"/>
+    <w:basedOn w:val="TableNormal"/>
     <w:uiPriority w:val="48"/>
     <w:rsid w:val="007A45F5"/>
     <w:pPr>
@@ -14521,9 +13560,9 @@
       </w:tcPr>
     </w:tblStylePr>
   </w:style>
-  <w:style w:type="table" w:styleId="TableauGrille5Fonc-Accentuation5">
+  <w:style w:type="table" w:styleId="GridTable5Dark-Accent5">
     <w:name w:val="Grid Table 5 Dark Accent 5"/>
-    <w:basedOn w:val="TableauNormal"/>
+    <w:basedOn w:val="TableNormal"/>
     <w:uiPriority w:val="50"/>
     <w:rsid w:val="007A45F5"/>
     <w:pPr>
@@ -14627,9 +13666,9 @@
       </w:tcPr>
     </w:tblStylePr>
   </w:style>
-  <w:style w:type="table" w:styleId="TableauGrille3-Accentuation6">
+  <w:style w:type="table" w:styleId="GridTable3-Accent6">
     <w:name w:val="Grid Table 3 Accent 6"/>
-    <w:basedOn w:val="TableauNormal"/>
+    <w:basedOn w:val="TableNormal"/>
     <w:uiPriority w:val="48"/>
     <w:rsid w:val="007A45F5"/>
     <w:pPr>
@@ -14763,9 +13802,9 @@
       </w:tcPr>
     </w:tblStylePr>
   </w:style>
-  <w:style w:type="table" w:styleId="TableauGrille4-Accentuation1">
+  <w:style w:type="table" w:styleId="GridTable4-Accent1">
     <w:name w:val="Grid Table 4 Accent 1"/>
-    <w:basedOn w:val="TableauNormal"/>
+    <w:basedOn w:val="TableNormal"/>
     <w:uiPriority w:val="49"/>
     <w:rsid w:val="00BA2320"/>
     <w:pPr>
@@ -14839,9 +13878,9 @@
       </w:tcPr>
     </w:tblStylePr>
   </w:style>
-  <w:style w:type="table" w:styleId="TableauGrille5Fonc-Accentuation1">
+  <w:style w:type="table" w:styleId="GridTable5Dark-Accent1">
     <w:name w:val="Grid Table 5 Dark Accent 1"/>
-    <w:basedOn w:val="TableauNormal"/>
+    <w:basedOn w:val="TableNormal"/>
     <w:uiPriority w:val="50"/>
     <w:rsid w:val="000A3CFD"/>
     <w:pPr>
@@ -14945,7 +13984,7 @@
       </w:tcPr>
     </w:tblStylePr>
   </w:style>
-  <w:style w:type="paragraph" w:styleId="Paragraphedeliste">
+  <w:style w:type="paragraph" w:styleId="ListParagraph">
     <w:name w:val="List Paragraph"/>
     <w:basedOn w:val="Normal"/>
     <w:uiPriority w:val="34"/>
@@ -14956,537 +13995,6 @@
     </w:pPr>
   </w:style>
 </w:styles>
-</file>
-
-<file path=word/glossary/document.xml><?xml version="1.0" encoding="utf-8"?>
-<w:glossaryDocument xmlns:wpc="http://schemas.microsoft.com/office/word/2010/wordprocessingCanvas" xmlns:mc="http://schemas.openxmlformats.org/markup-compatibility/2006" xmlns:o="urn:schemas-microsoft-com:office:office" xmlns:r="http://schemas.openxmlformats.org/officeDocument/2006/relationships" xmlns:m="http://schemas.openxmlformats.org/officeDocument/2006/math" xmlns:v="urn:schemas-microsoft-com:vml" xmlns:wp14="http://schemas.microsoft.com/office/word/2010/wordprocessingDrawing" xmlns:wp="http://schemas.openxmlformats.org/drawingml/2006/wordprocessingDrawing" xmlns:w10="urn:schemas-microsoft-com:office:word" xmlns:w="http://schemas.openxmlformats.org/wordprocessingml/2006/main" xmlns:w14="http://schemas.microsoft.com/office/word/2010/wordml" xmlns:w15="http://schemas.microsoft.com/office/word/2012/wordml" xmlns:wpg="http://schemas.microsoft.com/office/word/2010/wordprocessingGroup" xmlns:wpi="http://schemas.microsoft.com/office/word/2010/wordprocessingInk" xmlns:wne="http://schemas.microsoft.com/office/word/2006/wordml" xmlns:wps="http://schemas.microsoft.com/office/word/2010/wordprocessingShape" mc:Ignorable="w14 w15 wp14"/>
-</file>
-
-<file path=word/glossary/fontTable.xml><?xml version="1.0" encoding="utf-8"?>
-<w:fonts xmlns:mc="http://schemas.openxmlformats.org/markup-compatibility/2006" xmlns:r="http://schemas.openxmlformats.org/officeDocument/2006/relationships" xmlns:w="http://schemas.openxmlformats.org/wordprocessingml/2006/main" xmlns:w14="http://schemas.microsoft.com/office/word/2010/wordml" xmlns:w15="http://schemas.microsoft.com/office/word/2012/wordml" mc:Ignorable="w14 w15">
-  <w:font w:name="Times New Roman">
-    <w:panose1 w:val="02020603050405020304"/>
-    <w:charset w:val="00"/>
-    <w:family w:val="roman"/>
-    <w:pitch w:val="variable"/>
-    <w:sig w:usb0="E0002EFF" w:usb1="C0007843" w:usb2="00000009" w:usb3="00000000" w:csb0="000001FF" w:csb1="00000000"/>
-  </w:font>
-  <w:font w:name="Arial">
-    <w:panose1 w:val="020B0604020202020204"/>
-    <w:charset w:val="00"/>
-    <w:family w:val="swiss"/>
-    <w:pitch w:val="variable"/>
-    <w:sig w:usb0="E0002AFF" w:usb1="C0007843" w:usb2="00000009" w:usb3="00000000" w:csb0="000001FF" w:csb1="00000000"/>
-  </w:font>
-  <w:font w:name="Calibri">
-    <w:panose1 w:val="020F0502020204030204"/>
-    <w:charset w:val="00"/>
-    <w:family w:val="swiss"/>
-    <w:pitch w:val="variable"/>
-    <w:sig w:usb0="E00002FF" w:usb1="4000ACFF" w:usb2="00000001" w:usb3="00000000" w:csb0="0000019F" w:csb1="00000000"/>
-  </w:font>
-  <w:font w:name="Cambria">
-    <w:panose1 w:val="02040503050406030204"/>
-    <w:charset w:val="00"/>
-    <w:family w:val="roman"/>
-    <w:pitch w:val="variable"/>
-    <w:sig w:usb0="E00002FF" w:usb1="400004FF" w:usb2="00000000" w:usb3="00000000" w:csb0="0000019F" w:csb1="00000000"/>
-  </w:font>
-  <w:font w:name="Cardo">
-    <w:charset w:val="00"/>
-    <w:family w:val="auto"/>
-    <w:pitch w:val="default"/>
-  </w:font>
-  <w:font w:name="Calibri Light">
-    <w:panose1 w:val="020F0302020204030204"/>
-    <w:charset w:val="00"/>
-    <w:family w:val="swiss"/>
-    <w:pitch w:val="variable"/>
-    <w:sig w:usb0="A00002EF" w:usb1="4000207B" w:usb2="00000000" w:usb3="00000000" w:csb0="0000019F" w:csb1="00000000"/>
-  </w:font>
-</w:fonts>
-</file>
-
-<file path=word/glossary/settings.xml><?xml version="1.0" encoding="utf-8"?>
-<w:settings xmlns:mc="http://schemas.openxmlformats.org/markup-compatibility/2006" xmlns:o="urn:schemas-microsoft-com:office:office" xmlns:r="http://schemas.openxmlformats.org/officeDocument/2006/relationships" xmlns:m="http://schemas.openxmlformats.org/officeDocument/2006/math" xmlns:v="urn:schemas-microsoft-com:vml" xmlns:w10="urn:schemas-microsoft-com:office:word" xmlns:w="http://schemas.openxmlformats.org/wordprocessingml/2006/main" xmlns:w14="http://schemas.microsoft.com/office/word/2010/wordml" xmlns:w15="http://schemas.microsoft.com/office/word/2012/wordml" xmlns:sl="http://schemas.openxmlformats.org/schemaLibrary/2006/main" mc:Ignorable="w14 w15">
-  <w:view w:val="normal"/>
-  <w:defaultTabStop w:val="708"/>
-  <w:hyphenationZone w:val="425"/>
-  <w:characterSpacingControl w:val="doNotCompress"/>
-  <w:compat>
-    <w:useFELayout/>
-    <w:compatSetting w:name="compatibilityMode" w:uri="http://schemas.microsoft.com/office/word" w:val="15"/>
-    <w:compatSetting w:name="overrideTableStyleFontSizeAndJustification" w:uri="http://schemas.microsoft.com/office/word" w:val="1"/>
-    <w:compatSetting w:name="enableOpenTypeFeatures" w:uri="http://schemas.microsoft.com/office/word" w:val="1"/>
-    <w:compatSetting w:name="doNotFlipMirrorIndents" w:uri="http://schemas.microsoft.com/office/word" w:val="1"/>
-    <w:compatSetting w:name="differentiateMultirowTableHeaders" w:uri="http://schemas.microsoft.com/office/word" w:val="1"/>
-  </w:compat>
-  <w:rsids>
-    <w:rsidRoot w:val="00B432CB"/>
-    <w:rsid w:val="00B432CB"/>
-  </w:rsids>
-  <m:mathPr>
-    <m:mathFont m:val="Cambria Math"/>
-    <m:brkBin m:val="before"/>
-    <m:brkBinSub m:val="--"/>
-    <m:smallFrac m:val="0"/>
-    <m:dispDef/>
-    <m:lMargin m:val="0"/>
-    <m:rMargin m:val="0"/>
-    <m:defJc m:val="centerGroup"/>
-    <m:wrapIndent m:val="1440"/>
-    <m:intLim m:val="subSup"/>
-    <m:naryLim m:val="undOvr"/>
-  </m:mathPr>
-  <w:themeFontLang w:val="fr-CA" w:bidi="ar-SA"/>
-  <w:clrSchemeMapping w:bg1="light1" w:t1="dark1" w:bg2="light2" w:t2="dark2" w:accent1="accent1" w:accent2="accent2" w:accent3="accent3" w:accent4="accent4" w:accent5="accent5" w:accent6="accent6" w:hyperlink="hyperlink" w:followedHyperlink="followedHyperlink"/>
-  <w:decimalSymbol w:val=","/>
-  <w:listSeparator w:val=";"/>
-  <w15:chartTrackingRefBased/>
-</w:settings>
-</file>
-
-<file path=word/glossary/styles.xml><?xml version="1.0" encoding="utf-8"?>
-<w:styles xmlns:mc="http://schemas.openxmlformats.org/markup-compatibility/2006" xmlns:r="http://schemas.openxmlformats.org/officeDocument/2006/relationships" xmlns:w="http://schemas.openxmlformats.org/wordprocessingml/2006/main" xmlns:w14="http://schemas.microsoft.com/office/word/2010/wordml" xmlns:w15="http://schemas.microsoft.com/office/word/2012/wordml" mc:Ignorable="w14 w15">
-  <w:docDefaults>
-    <w:rPrDefault>
-      <w:rPr>
-        <w:rFonts w:asciiTheme="minorHAnsi" w:eastAsiaTheme="minorEastAsia" w:hAnsiTheme="minorHAnsi" w:cstheme="minorBidi"/>
-        <w:sz w:val="22"/>
-        <w:szCs w:val="22"/>
-        <w:lang w:val="fr-CA" w:eastAsia="fr-CA" w:bidi="ar-SA"/>
-      </w:rPr>
-    </w:rPrDefault>
-    <w:pPrDefault>
-      <w:pPr>
-        <w:spacing w:after="160" w:line="259" w:lineRule="auto"/>
-      </w:pPr>
-    </w:pPrDefault>
-  </w:docDefaults>
-  <w:latentStyles w:defLockedState="0" w:defUIPriority="99" w:defSemiHidden="0" w:defUnhideWhenUsed="0" w:defQFormat="0" w:count="371">
-    <w:lsdException w:name="Normal" w:uiPriority="0" w:qFormat="1"/>
-    <w:lsdException w:name="heading 1" w:uiPriority="9" w:qFormat="1"/>
-    <w:lsdException w:name="heading 2" w:semiHidden="1" w:uiPriority="9" w:unhideWhenUsed="1" w:qFormat="1"/>
-    <w:lsdException w:name="heading 3" w:semiHidden="1" w:uiPriority="9" w:unhideWhenUsed="1" w:qFormat="1"/>
-    <w:lsdException w:name="heading 4" w:semiHidden="1" w:uiPriority="9" w:unhideWhenUsed="1" w:qFormat="1"/>
-    <w:lsdException w:name="heading 5" w:semiHidden="1" w:uiPriority="9" w:unhideWhenUsed="1" w:qFormat="1"/>
-    <w:lsdException w:name="heading 6" w:semiHidden="1" w:uiPriority="9" w:unhideWhenUsed="1" w:qFormat="1"/>
-    <w:lsdException w:name="heading 7" w:semiHidden="1" w:uiPriority="9" w:unhideWhenUsed="1" w:qFormat="1"/>
-    <w:lsdException w:name="heading 8" w:semiHidden="1" w:uiPriority="9" w:unhideWhenUsed="1" w:qFormat="1"/>
-    <w:lsdException w:name="heading 9" w:semiHidden="1" w:uiPriority="9" w:unhideWhenUsed="1" w:qFormat="1"/>
-    <w:lsdException w:name="index 1" w:semiHidden="1" w:unhideWhenUsed="1"/>
-    <w:lsdException w:name="index 2" w:semiHidden="1" w:unhideWhenUsed="1"/>
-    <w:lsdException w:name="index 3" w:semiHidden="1" w:unhideWhenUsed="1"/>
-    <w:lsdException w:name="index 4" w:semiHidden="1" w:unhideWhenUsed="1"/>
-    <w:lsdException w:name="index 5" w:semiHidden="1" w:unhideWhenUsed="1"/>
-    <w:lsdException w:name="index 6" w:semiHidden="1" w:unhideWhenUsed="1"/>
-    <w:lsdException w:name="index 7" w:semiHidden="1" w:unhideWhenUsed="1"/>
-    <w:lsdException w:name="index 8" w:semiHidden="1" w:unhideWhenUsed="1"/>
-    <w:lsdException w:name="index 9" w:semiHidden="1" w:unhideWhenUsed="1"/>
-    <w:lsdException w:name="toc 1" w:semiHidden="1" w:uiPriority="39" w:unhideWhenUsed="1"/>
-    <w:lsdException w:name="toc 2" w:semiHidden="1" w:uiPriority="39" w:unhideWhenUsed="1"/>
-    <w:lsdException w:name="toc 3" w:semiHidden="1" w:uiPriority="39" w:unhideWhenUsed="1"/>
-    <w:lsdException w:name="toc 4" w:semiHidden="1" w:uiPriority="39" w:unhideWhenUsed="1"/>
-    <w:lsdException w:name="toc 5" w:semiHidden="1" w:uiPriority="39" w:unhideWhenUsed="1"/>
-    <w:lsdException w:name="toc 6" w:semiHidden="1" w:uiPriority="39" w:unhideWhenUsed="1"/>
-    <w:lsdException w:name="toc 7" w:semiHidden="1" w:uiPriority="39" w:unhideWhenUsed="1"/>
-    <w:lsdException w:name="toc 8" w:semiHidden="1" w:uiPriority="39" w:unhideWhenUsed="1"/>
-    <w:lsdException w:name="toc 9" w:semiHidden="1" w:uiPriority="39" w:unhideWhenUsed="1"/>
-    <w:lsdException w:name="Normal Indent" w:semiHidden="1" w:unhideWhenUsed="1"/>
-    <w:lsdException w:name="footnote text" w:semiHidden="1" w:unhideWhenUsed="1"/>
-    <w:lsdException w:name="annotation text" w:semiHidden="1" w:unhideWhenUsed="1"/>
-    <w:lsdException w:name="header" w:semiHidden="1" w:unhideWhenUsed="1"/>
-    <w:lsdException w:name="footer" w:semiHidden="1" w:unhideWhenUsed="1"/>
-    <w:lsdException w:name="index heading" w:semiHidden="1" w:unhideWhenUsed="1"/>
-    <w:lsdException w:name="caption" w:semiHidden="1" w:uiPriority="35" w:unhideWhenUsed="1" w:qFormat="1"/>
-    <w:lsdException w:name="table of figures" w:semiHidden="1" w:unhideWhenUsed="1"/>
-    <w:lsdException w:name="envelope address" w:semiHidden="1" w:unhideWhenUsed="1"/>
-    <w:lsdException w:name="envelope return" w:semiHidden="1" w:unhideWhenUsed="1"/>
-    <w:lsdException w:name="footnote reference" w:semiHidden="1" w:unhideWhenUsed="1"/>
-    <w:lsdException w:name="annotation reference" w:semiHidden="1" w:unhideWhenUsed="1"/>
-    <w:lsdException w:name="line number" w:semiHidden="1" w:unhideWhenUsed="1"/>
-    <w:lsdException w:name="page number" w:semiHidden="1" w:unhideWhenUsed="1"/>
-    <w:lsdException w:name="endnote reference" w:semiHidden="1" w:unhideWhenUsed="1"/>
-    <w:lsdException w:name="endnote text" w:semiHidden="1" w:unhideWhenUsed="1"/>
-    <w:lsdException w:name="table of authorities" w:semiHidden="1" w:unhideWhenUsed="1"/>
-    <w:lsdException w:name="macro" w:semiHidden="1" w:unhideWhenUsed="1"/>
-    <w:lsdException w:name="toa heading" w:semiHidden="1" w:unhideWhenUsed="1"/>
-    <w:lsdException w:name="List" w:semiHidden="1" w:unhideWhenUsed="1"/>
-    <w:lsdException w:name="List Bullet" w:semiHidden="1" w:unhideWhenUsed="1"/>
-    <w:lsdException w:name="List Number" w:semiHidden="1" w:unhideWhenUsed="1"/>
-    <w:lsdException w:name="List 2" w:semiHidden="1" w:unhideWhenUsed="1"/>
-    <w:lsdException w:name="List 3" w:semiHidden="1" w:unhideWhenUsed="1"/>
-    <w:lsdException w:name="List 4" w:semiHidden="1" w:unhideWhenUsed="1"/>
-    <w:lsdException w:name="List 5" w:semiHidden="1" w:unhideWhenUsed="1"/>
-    <w:lsdException w:name="List Bullet 2" w:semiHidden="1" w:unhideWhenUsed="1"/>
-    <w:lsdException w:name="List Bullet 3" w:semiHidden="1" w:unhideWhenUsed="1"/>
-    <w:lsdException w:name="List Bullet 4" w:semiHidden="1" w:unhideWhenUsed="1"/>
-    <w:lsdException w:name="List Bullet 5" w:semiHidden="1" w:unhideWhenUsed="1"/>
-    <w:lsdException w:name="List Number 2" w:semiHidden="1" w:unhideWhenUsed="1"/>
-    <w:lsdException w:name="List Number 3" w:semiHidden="1" w:unhideWhenUsed="1"/>
-    <w:lsdException w:name="List Number 4" w:semiHidden="1" w:unhideWhenUsed="1"/>
-    <w:lsdException w:name="List Number 5" w:semiHidden="1" w:unhideWhenUsed="1"/>
-    <w:lsdException w:name="Title" w:uiPriority="10" w:qFormat="1"/>
-    <w:lsdException w:name="Closing" w:semiHidden="1" w:unhideWhenUsed="1"/>
-    <w:lsdException w:name="Signature" w:semiHidden="1" w:unhideWhenUsed="1"/>
-    <w:lsdException w:name="Default Paragraph Font" w:semiHidden="1" w:uiPriority="1" w:unhideWhenUsed="1"/>
-    <w:lsdException w:name="Body Text" w:semiHidden="1" w:unhideWhenUsed="1"/>
-    <w:lsdException w:name="Body Text Indent" w:semiHidden="1" w:unhideWhenUsed="1"/>
-    <w:lsdException w:name="List Continue" w:semiHidden="1" w:unhideWhenUsed="1"/>
-    <w:lsdException w:name="List Continue 2" w:semiHidden="1" w:unhideWhenUsed="1"/>
-    <w:lsdException w:name="List Continue 3" w:semiHidden="1" w:unhideWhenUsed="1"/>
-    <w:lsdException w:name="List Continue 4" w:semiHidden="1" w:unhideWhenUsed="1"/>
-    <w:lsdException w:name="List Continue 5" w:semiHidden="1" w:unhideWhenUsed="1"/>
-    <w:lsdException w:name="Message Header" w:semiHidden="1" w:unhideWhenUsed="1"/>
-    <w:lsdException w:name="Subtitle" w:uiPriority="11" w:qFormat="1"/>
-    <w:lsdException w:name="Salutation" w:semiHidden="1" w:unhideWhenUsed="1"/>
-    <w:lsdException w:name="Date" w:semiHidden="1" w:unhideWhenUsed="1"/>
-    <w:lsdException w:name="Body Text First Indent" w:semiHidden="1" w:unhideWhenUsed="1"/>
-    <w:lsdException w:name="Body Text First Indent 2" w:semiHidden="1" w:unhideWhenUsed="1"/>
-    <w:lsdException w:name="Note Heading" w:semiHidden="1" w:unhideWhenUsed="1"/>
-    <w:lsdException w:name="Body Text 2" w:semiHidden="1" w:unhideWhenUsed="1"/>
-    <w:lsdException w:name="Body Text 3" w:semiHidden="1" w:unhideWhenUsed="1"/>
-    <w:lsdException w:name="Body Text Indent 2" w:semiHidden="1" w:unhideWhenUsed="1"/>
-    <w:lsdException w:name="Body Text Indent 3" w:semiHidden="1" w:unhideWhenUsed="1"/>
-    <w:lsdException w:name="Block Text" w:semiHidden="1" w:unhideWhenUsed="1"/>
-    <w:lsdException w:name="Hyperlink" w:semiHidden="1" w:unhideWhenUsed="1"/>
-    <w:lsdException w:name="FollowedHyperlink" w:semiHidden="1" w:unhideWhenUsed="1"/>
-    <w:lsdException w:name="Strong" w:uiPriority="22" w:qFormat="1"/>
-    <w:lsdException w:name="Emphasis" w:uiPriority="20" w:qFormat="1"/>
-    <w:lsdException w:name="Document Map" w:semiHidden="1" w:unhideWhenUsed="1"/>
-    <w:lsdException w:name="Plain Text" w:semiHidden="1" w:unhideWhenUsed="1"/>
-    <w:lsdException w:name="E-mail Signature" w:semiHidden="1" w:unhideWhenUsed="1"/>
-    <w:lsdException w:name="HTML Top of Form" w:semiHidden="1" w:unhideWhenUsed="1"/>
-    <w:lsdException w:name="HTML Bottom of Form" w:semiHidden="1" w:unhideWhenUsed="1"/>
-    <w:lsdException w:name="Normal (Web)" w:semiHidden="1" w:unhideWhenUsed="1"/>
-    <w:lsdException w:name="HTML Acronym" w:semiHidden="1" w:unhideWhenUsed="1"/>
-    <w:lsdException w:name="HTML Address" w:semiHidden="1" w:unhideWhenUsed="1"/>
-    <w:lsdException w:name="HTML Cite" w:semiHidden="1" w:unhideWhenUsed="1"/>
-    <w:lsdException w:name="HTML Code" w:semiHidden="1" w:unhideWhenUsed="1"/>
-    <w:lsdException w:name="HTML Definition" w:semiHidden="1" w:unhideWhenUsed="1"/>
-    <w:lsdException w:name="HTML Keyboard" w:semiHidden="1" w:unhideWhenUsed="1"/>
-    <w:lsdException w:name="HTML Preformatted" w:semiHidden="1" w:unhideWhenUsed="1"/>
-    <w:lsdException w:name="HTML Sample" w:semiHidden="1" w:unhideWhenUsed="1"/>
-    <w:lsdException w:name="HTML Typewriter" w:semiHidden="1" w:unhideWhenUsed="1"/>
-    <w:lsdException w:name="HTML Variable" w:semiHidden="1" w:unhideWhenUsed="1"/>
-    <w:lsdException w:name="Normal Table" w:semiHidden="1" w:unhideWhenUsed="1"/>
-    <w:lsdException w:name="annotation subject" w:semiHidden="1" w:unhideWhenUsed="1"/>
-    <w:lsdException w:name="No List" w:semiHidden="1" w:unhideWhenUsed="1"/>
-    <w:lsdException w:name="Outline List 1" w:semiHidden="1" w:unhideWhenUsed="1"/>
-    <w:lsdException w:name="Outline List 2" w:semiHidden="1" w:unhideWhenUsed="1"/>
-    <w:lsdException w:name="Outline List 3" w:semiHidden="1" w:unhideWhenUsed="1"/>
-    <w:lsdException w:name="Table Simple 1" w:semiHidden="1" w:unhideWhenUsed="1"/>
-    <w:lsdException w:name="Table Simple 2" w:semiHidden="1" w:unhideWhenUsed="1"/>
-    <w:lsdException w:name="Table Simple 3" w:semiHidden="1" w:unhideWhenUsed="1"/>
-    <w:lsdException w:name="Table Classic 1" w:semiHidden="1" w:unhideWhenUsed="1"/>
-    <w:lsdException w:name="Table Classic 2" w:semiHidden="1" w:unhideWhenUsed="1"/>
-    <w:lsdException w:name="Table Classic 3" w:semiHidden="1" w:unhideWhenUsed="1"/>
-    <w:lsdException w:name="Table Classic 4" w:semiHidden="1" w:unhideWhenUsed="1"/>
-    <w:lsdException w:name="Table Colorful 1" w:semiHidden="1" w:unhideWhenUsed="1"/>
-    <w:lsdException w:name="Table Colorful 2" w:semiHidden="1" w:unhideWhenUsed="1"/>
-    <w:lsdException w:name="Table Colorful 3" w:semiHidden="1" w:unhideWhenUsed="1"/>
-    <w:lsdException w:name="Table Columns 1" w:semiHidden="1" w:unhideWhenUsed="1"/>
-    <w:lsdException w:name="Table Columns 2" w:semiHidden="1" w:unhideWhenUsed="1"/>
-    <w:lsdException w:name="Table Columns 3" w:semiHidden="1" w:unhideWhenUsed="1"/>
-    <w:lsdException w:name="Table Columns 4" w:semiHidden="1" w:unhideWhenUsed="1"/>
-    <w:lsdException w:name="Table Columns 5" w:semiHidden="1" w:unhideWhenUsed="1"/>
-    <w:lsdException w:name="Table Grid 1" w:semiHidden="1" w:unhideWhenUsed="1"/>
-    <w:lsdException w:name="Table Grid 2" w:semiHidden="1" w:unhideWhenUsed="1"/>
-    <w:lsdException w:name="Table Grid 3" w:semiHidden="1" w:unhideWhenUsed="1"/>
-    <w:lsdException w:name="Table Grid 4" w:semiHidden="1" w:unhideWhenUsed="1"/>
-    <w:lsdException w:name="Table Grid 5" w:semiHidden="1" w:unhideWhenUsed="1"/>
-    <w:lsdException w:name="Table Grid 6" w:semiHidden="1" w:unhideWhenUsed="1"/>
-    <w:lsdException w:name="Table Grid 7" w:semiHidden="1" w:unhideWhenUsed="1"/>
-    <w:lsdException w:name="Table Grid 8" w:semiHidden="1" w:unhideWhenUsed="1"/>
-    <w:lsdException w:name="Table List 1" w:semiHidden="1" w:unhideWhenUsed="1"/>
-    <w:lsdException w:name="Table List 2" w:semiHidden="1" w:unhideWhenUsed="1"/>
-    <w:lsdException w:name="Table List 3" w:semiHidden="1" w:unhideWhenUsed="1"/>
-    <w:lsdException w:name="Table List 4" w:semiHidden="1" w:unhideWhenUsed="1"/>
-    <w:lsdException w:name="Table List 5" w:semiHidden="1" w:unhideWhenUsed="1"/>
-    <w:lsdException w:name="Table List 6" w:semiHidden="1" w:unhideWhenUsed="1"/>
-    <w:lsdException w:name="Table List 7" w:semiHidden="1" w:unhideWhenUsed="1"/>
-    <w:lsdException w:name="Table List 8" w:semiHidden="1" w:unhideWhenUsed="1"/>
-    <w:lsdException w:name="Table 3D effects 1" w:semiHidden="1" w:unhideWhenUsed="1"/>
-    <w:lsdException w:name="Table 3D effects 2" w:semiHidden="1" w:unhideWhenUsed="1"/>
-    <w:lsdException w:name="Table 3D effects 3" w:semiHidden="1" w:unhideWhenUsed="1"/>
-    <w:lsdException w:name="Table Contemporary" w:semiHidden="1" w:unhideWhenUsed="1"/>
-    <w:lsdException w:name="Table Elegant" w:semiHidden="1" w:unhideWhenUsed="1"/>
-    <w:lsdException w:name="Table Professional" w:semiHidden="1" w:unhideWhenUsed="1"/>
-    <w:lsdException w:name="Table Subtle 1" w:semiHidden="1" w:unhideWhenUsed="1"/>
-    <w:lsdException w:name="Table Subtle 2" w:semiHidden="1" w:unhideWhenUsed="1"/>
-    <w:lsdException w:name="Table Web 1" w:semiHidden="1" w:unhideWhenUsed="1"/>
-    <w:lsdException w:name="Table Web 2" w:semiHidden="1" w:unhideWhenUsed="1"/>
-    <w:lsdException w:name="Table Web 3" w:semiHidden="1" w:unhideWhenUsed="1"/>
-    <w:lsdException w:name="Balloon Text" w:semiHidden="1" w:unhideWhenUsed="1"/>
-    <w:lsdException w:name="Table Grid" w:uiPriority="39"/>
-    <w:lsdException w:name="Table Theme" w:semiHidden="1" w:unhideWhenUsed="1"/>
-    <w:lsdException w:name="Placeholder Text" w:semiHidden="1"/>
-    <w:lsdException w:name="No Spacing" w:uiPriority="1" w:qFormat="1"/>
-    <w:lsdException w:name="Light Shading" w:uiPriority="60"/>
-    <w:lsdException w:name="Light List" w:uiPriority="61"/>
-    <w:lsdException w:name="Light Grid" w:uiPriority="62"/>
-    <w:lsdException w:name="Medium Shading 1" w:uiPriority="63"/>
-    <w:lsdException w:name="Medium Shading 2" w:uiPriority="64"/>
-    <w:lsdException w:name="Medium List 1" w:uiPriority="65"/>
-    <w:lsdException w:name="Medium List 2" w:uiPriority="66"/>
-    <w:lsdException w:name="Medium Grid 1" w:uiPriority="67"/>
-    <w:lsdException w:name="Medium Grid 2" w:uiPriority="68"/>
-    <w:lsdException w:name="Medium Grid 3" w:uiPriority="69"/>
-    <w:lsdException w:name="Dark List" w:uiPriority="70"/>
-    <w:lsdException w:name="Colorful Shading" w:uiPriority="71"/>
-    <w:lsdException w:name="Colorful List" w:uiPriority="72"/>
-    <w:lsdException w:name="Colorful Grid" w:uiPriority="73"/>
-    <w:lsdException w:name="Light Shading Accent 1" w:uiPriority="60"/>
-    <w:lsdException w:name="Light List Accent 1" w:uiPriority="61"/>
-    <w:lsdException w:name="Light Grid Accent 1" w:uiPriority="62"/>
-    <w:lsdException w:name="Medium Shading 1 Accent 1" w:uiPriority="63"/>
-    <w:lsdException w:name="Medium Shading 2 Accent 1" w:uiPriority="64"/>
-    <w:lsdException w:name="Medium List 1 Accent 1" w:uiPriority="65"/>
-    <w:lsdException w:name="Revision" w:semiHidden="1"/>
-    <w:lsdException w:name="List Paragraph" w:uiPriority="34" w:qFormat="1"/>
-    <w:lsdException w:name="Quote" w:uiPriority="29" w:qFormat="1"/>
-    <w:lsdException w:name="Intense Quote" w:uiPriority="30" w:qFormat="1"/>
-    <w:lsdException w:name="Medium List 2 Accent 1" w:uiPriority="66"/>
-    <w:lsdException w:name="Medium Grid 1 Accent 1" w:uiPriority="67"/>
-    <w:lsdException w:name="Medium Grid 2 Accent 1" w:uiPriority="68"/>
-    <w:lsdException w:name="Medium Grid 3 Accent 1" w:uiPriority="69"/>
-    <w:lsdException w:name="Dark List Accent 1" w:uiPriority="70"/>
-    <w:lsdException w:name="Colorful Shading Accent 1" w:uiPriority="71"/>
-    <w:lsdException w:name="Colorful List Accent 1" w:uiPriority="72"/>
-    <w:lsdException w:name="Colorful Grid Accent 1" w:uiPriority="73"/>
-    <w:lsdException w:name="Light Shading Accent 2" w:uiPriority="60"/>
-    <w:lsdException w:name="Light List Accent 2" w:uiPriority="61"/>
-    <w:lsdException w:name="Light Grid Accent 2" w:uiPriority="62"/>
-    <w:lsdException w:name="Medium Shading 1 Accent 2" w:uiPriority="63"/>
-    <w:lsdException w:name="Medium Shading 2 Accent 2" w:uiPriority="64"/>
-    <w:lsdException w:name="Medium List 1 Accent 2" w:uiPriority="65"/>
-    <w:lsdException w:name="Medium List 2 Accent 2" w:uiPriority="66"/>
-    <w:lsdException w:name="Medium Grid 1 Accent 2" w:uiPriority="67"/>
-    <w:lsdException w:name="Medium Grid 2 Accent 2" w:uiPriority="68"/>
-    <w:lsdException w:name="Medium Grid 3 Accent 2" w:uiPriority="69"/>
-    <w:lsdException w:name="Dark List Accent 2" w:uiPriority="70"/>
-    <w:lsdException w:name="Colorful Shading Accent 2" w:uiPriority="71"/>
-    <w:lsdException w:name="Colorful List Accent 2" w:uiPriority="72"/>
-    <w:lsdException w:name="Colorful Grid Accent 2" w:uiPriority="73"/>
-    <w:lsdException w:name="Light Shading Accent 3" w:uiPriority="60"/>
-    <w:lsdException w:name="Light List Accent 3" w:uiPriority="61"/>
-    <w:lsdException w:name="Light Grid Accent 3" w:uiPriority="62"/>
-    <w:lsdException w:name="Medium Shading 1 Accent 3" w:uiPriority="63"/>
-    <w:lsdException w:name="Medium Shading 2 Accent 3" w:uiPriority="64"/>
-    <w:lsdException w:name="Medium List 1 Accent 3" w:uiPriority="65"/>
-    <w:lsdException w:name="Medium List 2 Accent 3" w:uiPriority="66"/>
-    <w:lsdException w:name="Medium Grid 1 Accent 3" w:uiPriority="67"/>
-    <w:lsdException w:name="Medium Grid 2 Accent 3" w:uiPriority="68"/>
-    <w:lsdException w:name="Medium Grid 3 Accent 3" w:uiPriority="69"/>
-    <w:lsdException w:name="Dark List Accent 3" w:uiPriority="70"/>
-    <w:lsdException w:name="Colorful Shading Accent 3" w:uiPriority="71"/>
-    <w:lsdException w:name="Colorful List Accent 3" w:uiPriority="72"/>
-    <w:lsdException w:name="Colorful Grid Accent 3" w:uiPriority="73"/>
-    <w:lsdException w:name="Light Shading Accent 4" w:uiPriority="60"/>
-    <w:lsdException w:name="Light List Accent 4" w:uiPriority="61"/>
-    <w:lsdException w:name="Light Grid Accent 4" w:uiPriority="62"/>
-    <w:lsdException w:name="Medium Shading 1 Accent 4" w:uiPriority="63"/>
-    <w:lsdException w:name="Medium Shading 2 Accent 4" w:uiPriority="64"/>
-    <w:lsdException w:name="Medium List 1 Accent 4" w:uiPriority="65"/>
-    <w:lsdException w:name="Medium List 2 Accent 4" w:uiPriority="66"/>
-    <w:lsdException w:name="Medium Grid 1 Accent 4" w:uiPriority="67"/>
-    <w:lsdException w:name="Medium Grid 2 Accent 4" w:uiPriority="68"/>
-    <w:lsdException w:name="Medium Grid 3 Accent 4" w:uiPriority="69"/>
-    <w:lsdException w:name="Dark List Accent 4" w:uiPriority="70"/>
-    <w:lsdException w:name="Colorful Shading Accent 4" w:uiPriority="71"/>
-    <w:lsdException w:name="Colorful List Accent 4" w:uiPriority="72"/>
-    <w:lsdException w:name="Colorful Grid Accent 4" w:uiPriority="73"/>
-    <w:lsdException w:name="Light Shading Accent 5" w:uiPriority="60"/>
-    <w:lsdException w:name="Light List Accent 5" w:uiPriority="61"/>
-    <w:lsdException w:name="Light Grid Accent 5" w:uiPriority="62"/>
-    <w:lsdException w:name="Medium Shading 1 Accent 5" w:uiPriority="63"/>
-    <w:lsdException w:name="Medium Shading 2 Accent 5" w:uiPriority="64"/>
-    <w:lsdException w:name="Medium List 1 Accent 5" w:uiPriority="65"/>
-    <w:lsdException w:name="Medium List 2 Accent 5" w:uiPriority="66"/>
-    <w:lsdException w:name="Medium Grid 1 Accent 5" w:uiPriority="67"/>
-    <w:lsdException w:name="Medium Grid 2 Accent 5" w:uiPriority="68"/>
-    <w:lsdException w:name="Medium Grid 3 Accent 5" w:uiPriority="69"/>
-    <w:lsdException w:name="Dark List Accent 5" w:uiPriority="70"/>
-    <w:lsdException w:name="Colorful Shading Accent 5" w:uiPriority="71"/>
-    <w:lsdException w:name="Colorful List Accent 5" w:uiPriority="72"/>
-    <w:lsdException w:name="Colorful Grid Accent 5" w:uiPriority="73"/>
-    <w:lsdException w:name="Light Shading Accent 6" w:uiPriority="60"/>
-    <w:lsdException w:name="Light List Accent 6" w:uiPriority="61"/>
-    <w:lsdException w:name="Light Grid Accent 6" w:uiPriority="62"/>
-    <w:lsdException w:name="Medium Shading 1 Accent 6" w:uiPriority="63"/>
-    <w:lsdException w:name="Medium Shading 2 Accent 6" w:uiPriority="64"/>
-    <w:lsdException w:name="Medium List 1 Accent 6" w:uiPriority="65"/>
-    <w:lsdException w:name="Medium List 2 Accent 6" w:uiPriority="66"/>
-    <w:lsdException w:name="Medium Grid 1 Accent 6" w:uiPriority="67"/>
-    <w:lsdException w:name="Medium Grid 2 Accent 6" w:uiPriority="68"/>
-    <w:lsdException w:name="Medium Grid 3 Accent 6" w:uiPriority="69"/>
-    <w:lsdException w:name="Dark List Accent 6" w:uiPriority="70"/>
-    <w:lsdException w:name="Colorful Shading Accent 6" w:uiPriority="71"/>
-    <w:lsdException w:name="Colorful List Accent 6" w:uiPriority="72"/>
-    <w:lsdException w:name="Colorful Grid Accent 6" w:uiPriority="73"/>
-    <w:lsdException w:name="Subtle Emphasis" w:uiPriority="19" w:qFormat="1"/>
-    <w:lsdException w:name="Intense Emphasis" w:uiPriority="21" w:qFormat="1"/>
-    <w:lsdException w:name="Subtle Reference" w:uiPriority="31" w:qFormat="1"/>
-    <w:lsdException w:name="Intense Reference" w:uiPriority="32" w:qFormat="1"/>
-    <w:lsdException w:name="Book Title" w:uiPriority="33" w:qFormat="1"/>
-    <w:lsdException w:name="Bibliography" w:semiHidden="1" w:uiPriority="37" w:unhideWhenUsed="1"/>
-    <w:lsdException w:name="TOC Heading" w:semiHidden="1" w:uiPriority="39" w:unhideWhenUsed="1" w:qFormat="1"/>
-    <w:lsdException w:name="Plain Table 1" w:uiPriority="41"/>
-    <w:lsdException w:name="Plain Table 2" w:uiPriority="42"/>
-    <w:lsdException w:name="Plain Table 3" w:uiPriority="43"/>
-    <w:lsdException w:name="Plain Table 4" w:uiPriority="44"/>
-    <w:lsdException w:name="Plain Table 5" w:uiPriority="45"/>
-    <w:lsdException w:name="Grid Table Light" w:uiPriority="40"/>
-    <w:lsdException w:name="Grid Table 1 Light" w:uiPriority="46"/>
-    <w:lsdException w:name="Grid Table 2" w:uiPriority="47"/>
-    <w:lsdException w:name="Grid Table 3" w:uiPriority="48"/>
-    <w:lsdException w:name="Grid Table 4" w:uiPriority="49"/>
-    <w:lsdException w:name="Grid Table 5 Dark" w:uiPriority="50"/>
-    <w:lsdException w:name="Grid Table 6 Colorful" w:uiPriority="51"/>
-    <w:lsdException w:name="Grid Table 7 Colorful" w:uiPriority="52"/>
-    <w:lsdException w:name="Grid Table 1 Light Accent 1" w:uiPriority="46"/>
-    <w:lsdException w:name="Grid Table 2 Accent 1" w:uiPriority="47"/>
-    <w:lsdException w:name="Grid Table 3 Accent 1" w:uiPriority="48"/>
-    <w:lsdException w:name="Grid Table 4 Accent 1" w:uiPriority="49"/>
-    <w:lsdException w:name="Grid Table 5 Dark Accent 1" w:uiPriority="50"/>
-    <w:lsdException w:name="Grid Table 6 Colorful Accent 1" w:uiPriority="51"/>
-    <w:lsdException w:name="Grid Table 7 Colorful Accent 1" w:uiPriority="52"/>
-    <w:lsdException w:name="Grid Table 1 Light Accent 2" w:uiPriority="46"/>
-    <w:lsdException w:name="Grid Table 2 Accent 2" w:uiPriority="47"/>
-    <w:lsdException w:name="Grid Table 3 Accent 2" w:uiPriority="48"/>
-    <w:lsdException w:name="Grid Table 4 Accent 2" w:uiPriority="49"/>
-    <w:lsdException w:name="Grid Table 5 Dark Accent 2" w:uiPriority="50"/>
-    <w:lsdException w:name="Grid Table 6 Colorful Accent 2" w:uiPriority="51"/>
-    <w:lsdException w:name="Grid Table 7 Colorful Accent 2" w:uiPriority="52"/>
-    <w:lsdException w:name="Grid Table 1 Light Accent 3" w:uiPriority="46"/>
-    <w:lsdException w:name="Grid Table 2 Accent 3" w:uiPriority="47"/>
-    <w:lsdException w:name="Grid Table 3 Accent 3" w:uiPriority="48"/>
-    <w:lsdException w:name="Grid Table 4 Accent 3" w:uiPriority="49"/>
-    <w:lsdException w:name="Grid Table 5 Dark Accent 3" w:uiPriority="50"/>
-    <w:lsdException w:name="Grid Table 6 Colorful Accent 3" w:uiPriority="51"/>
-    <w:lsdException w:name="Grid Table 7 Colorful Accent 3" w:uiPriority="52"/>
-    <w:lsdException w:name="Grid Table 1 Light Accent 4" w:uiPriority="46"/>
-    <w:lsdException w:name="Grid Table 2 Accent 4" w:uiPriority="47"/>
-    <w:lsdException w:name="Grid Table 3 Accent 4" w:uiPriority="48"/>
-    <w:lsdException w:name="Grid Table 4 Accent 4" w:uiPriority="49"/>
-    <w:lsdException w:name="Grid Table 5 Dark Accent 4" w:uiPriority="50"/>
-    <w:lsdException w:name="Grid Table 6 Colorful Accent 4" w:uiPriority="51"/>
-    <w:lsdException w:name="Grid Table 7 Colorful Accent 4" w:uiPriority="52"/>
-    <w:lsdException w:name="Grid Table 1 Light Accent 5" w:uiPriority="46"/>
-    <w:lsdException w:name="Grid Table 2 Accent 5" w:uiPriority="47"/>
-    <w:lsdException w:name="Grid Table 3 Accent 5" w:uiPriority="48"/>
-    <w:lsdException w:name="Grid Table 4 Accent 5" w:uiPriority="49"/>
-    <w:lsdException w:name="Grid Table 5 Dark Accent 5" w:uiPriority="50"/>
-    <w:lsdException w:name="Grid Table 6 Colorful Accent 5" w:uiPriority="51"/>
-    <w:lsdException w:name="Grid Table 7 Colorful Accent 5" w:uiPriority="52"/>
-    <w:lsdException w:name="Grid Table 1 Light Accent 6" w:uiPriority="46"/>
-    <w:lsdException w:name="Grid Table 2 Accent 6" w:uiPriority="47"/>
-    <w:lsdException w:name="Grid Table 3 Accent 6" w:uiPriority="48"/>
-    <w:lsdException w:name="Grid Table 4 Accent 6" w:uiPriority="49"/>
-    <w:lsdException w:name="Grid Table 5 Dark Accent 6" w:uiPriority="50"/>
-    <w:lsdException w:name="Grid Table 6 Colorful Accent 6" w:uiPriority="51"/>
-    <w:lsdException w:name="Grid Table 7 Colorful Accent 6" w:uiPriority="52"/>
-    <w:lsdException w:name="List Table 1 Light" w:uiPriority="46"/>
-    <w:lsdException w:name="List Table 2" w:uiPriority="47"/>
-    <w:lsdException w:name="List Table 3" w:uiPriority="48"/>
-    <w:lsdException w:name="List Table 4" w:uiPriority="49"/>
-    <w:lsdException w:name="List Table 5 Dark" w:uiPriority="50"/>
-    <w:lsdException w:name="List Table 6 Colorful" w:uiPriority="51"/>
-    <w:lsdException w:name="List Table 7 Colorful" w:uiPriority="52"/>
-    <w:lsdException w:name="List Table 1 Light Accent 1" w:uiPriority="46"/>
-    <w:lsdException w:name="List Table 2 Accent 1" w:uiPriority="47"/>
-    <w:lsdException w:name="List Table 3 Accent 1" w:uiPriority="48"/>
-    <w:lsdException w:name="List Table 4 Accent 1" w:uiPriority="49"/>
-    <w:lsdException w:name="List Table 5 Dark Accent 1" w:uiPriority="50"/>
-    <w:lsdException w:name="List Table 6 Colorful Accent 1" w:uiPriority="51"/>
-    <w:lsdException w:name="List Table 7 Colorful Accent 1" w:uiPriority="52"/>
-    <w:lsdException w:name="List Table 1 Light Accent 2" w:uiPriority="46"/>
-    <w:lsdException w:name="List Table 2 Accent 2" w:uiPriority="47"/>
-    <w:lsdException w:name="List Table 3 Accent 2" w:uiPriority="48"/>
-    <w:lsdException w:name="List Table 4 Accent 2" w:uiPriority="49"/>
-    <w:lsdException w:name="List Table 5 Dark Accent 2" w:uiPriority="50"/>
-    <w:lsdException w:name="List Table 6 Colorful Accent 2" w:uiPriority="51"/>
-    <w:lsdException w:name="List Table 7 Colorful Accent 2" w:uiPriority="52"/>
-    <w:lsdException w:name="List Table 1 Light Accent 3" w:uiPriority="46"/>
-    <w:lsdException w:name="List Table 2 Accent 3" w:uiPriority="47"/>
-    <w:lsdException w:name="List Table 3 Accent 3" w:uiPriority="48"/>
-    <w:lsdException w:name="List Table 4 Accent 3" w:uiPriority="49"/>
-    <w:lsdException w:name="List Table 5 Dark Accent 3" w:uiPriority="50"/>
-    <w:lsdException w:name="List Table 6 Colorful Accent 3" w:uiPriority="51"/>
-    <w:lsdException w:name="List Table 7 Colorful Accent 3" w:uiPriority="52"/>
-    <w:lsdException w:name="List Table 1 Light Accent 4" w:uiPriority="46"/>
-    <w:lsdException w:name="List Table 2 Accent 4" w:uiPriority="47"/>
-    <w:lsdException w:name="List Table 3 Accent 4" w:uiPriority="48"/>
-    <w:lsdException w:name="List Table 4 Accent 4" w:uiPriority="49"/>
-    <w:lsdException w:name="List Table 5 Dark Accent 4" w:uiPriority="50"/>
-    <w:lsdException w:name="List Table 6 Colorful Accent 4" w:uiPriority="51"/>
-    <w:lsdException w:name="List Table 7 Colorful Accent 4" w:uiPriority="52"/>
-    <w:lsdException w:name="List Table 1 Light Accent 5" w:uiPriority="46"/>
-    <w:lsdException w:name="List Table 2 Accent 5" w:uiPriority="47"/>
-    <w:lsdException w:name="List Table 3 Accent 5" w:uiPriority="48"/>
-    <w:lsdException w:name="List Table 4 Accent 5" w:uiPriority="49"/>
-    <w:lsdException w:name="List Table 5 Dark Accent 5" w:uiPriority="50"/>
-    <w:lsdException w:name="List Table 6 Colorful Accent 5" w:uiPriority="51"/>
-    <w:lsdException w:name="List Table 7 Colorful Accent 5" w:uiPriority="52"/>
-    <w:lsdException w:name="List Table 1 Light Accent 6" w:uiPriority="46"/>
-    <w:lsdException w:name="List Table 2 Accent 6" w:uiPriority="47"/>
-    <w:lsdException w:name="List Table 3 Accent 6" w:uiPriority="48"/>
-    <w:lsdException w:name="List Table 4 Accent 6" w:uiPriority="49"/>
-    <w:lsdException w:name="List Table 5 Dark Accent 6" w:uiPriority="50"/>
-    <w:lsdException w:name="List Table 6 Colorful Accent 6" w:uiPriority="51"/>
-    <w:lsdException w:name="List Table 7 Colorful Accent 6" w:uiPriority="52"/>
-  </w:latentStyles>
-  <w:style w:type="paragraph" w:default="1" w:styleId="Normal">
-    <w:name w:val="Normal"/>
-    <w:qFormat/>
-  </w:style>
-  <w:style w:type="character" w:default="1" w:styleId="Policepardfaut">
-    <w:name w:val="Default Paragraph Font"/>
-    <w:uiPriority w:val="1"/>
-    <w:semiHidden/>
-    <w:unhideWhenUsed/>
-  </w:style>
-  <w:style w:type="table" w:default="1" w:styleId="TableauNormal">
-    <w:name w:val="Normal Table"/>
-    <w:uiPriority w:val="99"/>
-    <w:semiHidden/>
-    <w:unhideWhenUsed/>
-    <w:tblPr>
-      <w:tblInd w:w="0" w:type="dxa"/>
-      <w:tblCellMar>
-        <w:top w:w="0" w:type="dxa"/>
-        <w:left w:w="108" w:type="dxa"/>
-        <w:bottom w:w="0" w:type="dxa"/>
-        <w:right w:w="108" w:type="dxa"/>
-      </w:tblCellMar>
-    </w:tblPr>
-  </w:style>
-  <w:style w:type="numbering" w:default="1" w:styleId="Aucuneliste">
-    <w:name w:val="No List"/>
-    <w:uiPriority w:val="99"/>
-    <w:semiHidden/>
-    <w:unhideWhenUsed/>
-  </w:style>
-  <w:style w:type="paragraph" w:customStyle="1" w:styleId="0877CDF7FC934482A56D703CA90F2529">
-    <w:name w:val="0877CDF7FC934482A56D703CA90F2529"/>
-    <w:rsid w:val="00B432CB"/>
-  </w:style>
-  <w:style w:type="paragraph" w:customStyle="1" w:styleId="51B6EBA6D89C4717AC989980922ECC05">
-    <w:name w:val="51B6EBA6D89C4717AC989980922ECC05"/>
-    <w:rsid w:val="00B432CB"/>
-  </w:style>
-  <w:style w:type="paragraph" w:customStyle="1" w:styleId="A2ED9F27A60E4A568089A5D83455E040">
-    <w:name w:val="A2ED9F27A60E4A568089A5D83455E040"/>
-    <w:rsid w:val="00B432CB"/>
-  </w:style>
-</w:styles>
-</file>
-
-<file path=word/glossary/webSettings.xml><?xml version="1.0" encoding="utf-8"?>
-<w:webSettings xmlns:mc="http://schemas.openxmlformats.org/markup-compatibility/2006" xmlns:r="http://schemas.openxmlformats.org/officeDocument/2006/relationships" xmlns:w="http://schemas.openxmlformats.org/wordprocessingml/2006/main" xmlns:w14="http://schemas.microsoft.com/office/word/2010/wordml" xmlns:w15="http://schemas.microsoft.com/office/word/2012/wordml" mc:Ignorable="w14 w15">
-  <w:optimizeForBrowser/>
-  <w:allowPNG/>
-</w:webSettings>
 </file>
 
 <file path=word/theme/theme1.xml><?xml version="1.0" encoding="utf-8"?>

</xml_diff>